<commit_message>
Adding to protocol document
</commit_message>
<xml_diff>
--- a/Protocol Document.docx
+++ b/Protocol Document.docx
@@ -1,6 +1,6 @@
 
 <file path=word/document.xml><?xml version="1.0" encoding="utf-8"?>
-<w:document xmlns:wpc="http://schemas.microsoft.com/office/word/2010/wordprocessingCanvas" xmlns:cx="http://schemas.microsoft.com/office/drawing/2014/chartex" xmlns:cx1="http://schemas.microsoft.com/office/drawing/2015/9/8/chartex" xmlns:mc="http://schemas.openxmlformats.org/markup-compatibility/2006" xmlns:o="urn:schemas-microsoft-com:office:office" xmlns:r="http://schemas.openxmlformats.org/officeDocument/2006/relationships" xmlns:m="http://schemas.openxmlformats.org/officeDocument/2006/math" xmlns:v="urn:schemas-microsoft-com:vml" xmlns:wp14="http://schemas.microsoft.com/office/word/2010/wordprocessingDrawing" xmlns:wp="http://schemas.openxmlformats.org/drawingml/2006/wordprocessingDrawing" xmlns:w10="urn:schemas-microsoft-com:office:word" xmlns:w="http://schemas.openxmlformats.org/wordprocessingml/2006/main" xmlns:w14="http://schemas.microsoft.com/office/word/2010/wordml" xmlns:w15="http://schemas.microsoft.com/office/word/2012/wordml" xmlns:w16se="http://schemas.microsoft.com/office/word/2015/wordml/symex" xmlns:wpg="http://schemas.microsoft.com/office/word/2010/wordprocessingGroup" xmlns:wpi="http://schemas.microsoft.com/office/word/2010/wordprocessingInk" xmlns:wne="http://schemas.microsoft.com/office/word/2006/wordml" xmlns:wps="http://schemas.microsoft.com/office/word/2010/wordprocessingShape" mc:Ignorable="w14 w15 w16se wp14">
+<w:document xmlns:wpc="http://schemas.microsoft.com/office/word/2010/wordprocessingCanvas" xmlns:mc="http://schemas.openxmlformats.org/markup-compatibility/2006" xmlns:o="urn:schemas-microsoft-com:office:office" xmlns:r="http://schemas.openxmlformats.org/officeDocument/2006/relationships" xmlns:m="http://schemas.openxmlformats.org/officeDocument/2006/math" xmlns:v="urn:schemas-microsoft-com:vml" xmlns:wp14="http://schemas.microsoft.com/office/word/2010/wordprocessingDrawing" xmlns:wp="http://schemas.openxmlformats.org/drawingml/2006/wordprocessingDrawing" xmlns:w10="urn:schemas-microsoft-com:office:word" xmlns:w="http://schemas.openxmlformats.org/wordprocessingml/2006/main" xmlns:w14="http://schemas.microsoft.com/office/word/2010/wordml" xmlns:w15="http://schemas.microsoft.com/office/word/2012/wordml" xmlns:wpg="http://schemas.microsoft.com/office/word/2010/wordprocessingGroup" xmlns:wpi="http://schemas.microsoft.com/office/word/2010/wordprocessingInk" xmlns:wne="http://schemas.microsoft.com/office/word/2006/wordml" xmlns:wps="http://schemas.microsoft.com/office/word/2010/wordprocessingShape" mc:Ignorable="w14 w15 wp14">
   <w:body>
     <w:p>
       <w:pPr>
@@ -39,7 +39,7 @@
           <w:szCs w:val="20"/>
           <w:lang w:eastAsia="en-IE"/>
         </w:rPr>
-        <w:t xml:space="preserve">RFC 768                                 </w:t>
+        <w:t xml:space="preserve">                                 </w:t>
       </w:r>
       <w:r>
         <w:rPr>
@@ -49,7 +49,28 @@
           <w:szCs w:val="20"/>
           <w:lang w:eastAsia="en-IE"/>
         </w:rPr>
-        <w:t xml:space="preserve">                      G. O Brien</w:t>
+        <w:t xml:space="preserve">                      </w:t>
+      </w:r>
+      <w:r>
+        <w:rPr>
+          <w:rFonts w:ascii="Courier New" w:eastAsia="Times New Roman" w:hAnsi="Courier New" w:cs="Courier New"/>
+          <w:color w:val="000000"/>
+          <w:sz w:val="20"/>
+          <w:szCs w:val="20"/>
+          <w:lang w:eastAsia="en-IE"/>
+        </w:rPr>
+        <w:tab/>
+        <w:t xml:space="preserve"> </w:t>
+      </w:r>
+      <w:r>
+        <w:rPr>
+          <w:rFonts w:ascii="Courier New" w:eastAsia="Times New Roman" w:hAnsi="Courier New" w:cs="Courier New"/>
+          <w:color w:val="000000"/>
+          <w:sz w:val="20"/>
+          <w:szCs w:val="20"/>
+          <w:lang w:eastAsia="en-IE"/>
+        </w:rPr>
+        <w:t>G. O Brien</w:t>
       </w:r>
     </w:p>
     <w:p>
@@ -565,16 +586,14 @@
         <w:rPr>
           <w:rFonts w:ascii="Courier New" w:eastAsia="Times New Roman" w:hAnsi="Courier New" w:cs="Courier New"/>
           <w:color w:val="000000"/>
-          <w:sz w:val="20"/>
-          <w:szCs w:val="20"/>
-          <w:lang w:eastAsia="en-IE"/>
-        </w:rPr>
-      </w:pPr>
-      <w:r>
-        <w:rPr>
-          <w:rFonts w:ascii="Courier New" w:eastAsia="Times New Roman" w:hAnsi="Courier New" w:cs="Courier New"/>
-          <w:color w:val="000000"/>
-          <w:sz w:val="20"/>
+          <w:szCs w:val="20"/>
+          <w:lang w:eastAsia="en-IE"/>
+        </w:rPr>
+      </w:pPr>
+      <w:r>
+        <w:rPr>
+          <w:rFonts w:ascii="Courier New" w:eastAsia="Times New Roman" w:hAnsi="Courier New" w:cs="Courier New"/>
+          <w:color w:val="000000"/>
           <w:szCs w:val="20"/>
           <w:lang w:eastAsia="en-IE"/>
         </w:rPr>
@@ -584,11 +603,28 @@
         <w:rPr>
           <w:rFonts w:ascii="Courier New" w:eastAsia="Times New Roman" w:hAnsi="Courier New" w:cs="Courier New"/>
           <w:color w:val="000000"/>
-          <w:sz w:val="20"/>
-          <w:szCs w:val="20"/>
-          <w:lang w:eastAsia="en-IE"/>
-        </w:rPr>
-        <w:t xml:space="preserve"> over a network. </w:t>
+          <w:szCs w:val="20"/>
+          <w:lang w:eastAsia="en-IE"/>
+        </w:rPr>
+        <w:t>. It provides information on how to use the application alongside what messages must be sent and what responses to expect. It allows for the transferring of simple text documents using datagram packets.</w:t>
+      </w:r>
+      <w:r>
+        <w:rPr>
+          <w:rFonts w:ascii="Courier New" w:eastAsia="Times New Roman" w:hAnsi="Courier New" w:cs="Courier New"/>
+          <w:color w:val="000000"/>
+          <w:szCs w:val="20"/>
+          <w:lang w:eastAsia="en-IE"/>
+        </w:rPr>
+        <w:t xml:space="preserve"> For this protocol to take effect, a user must send a request to </w:t>
+      </w:r>
+      <w:r>
+        <w:rPr>
+          <w:rFonts w:ascii="Courier New" w:eastAsia="Times New Roman" w:hAnsi="Courier New" w:cs="Courier New"/>
+          <w:color w:val="000000"/>
+          <w:szCs w:val="20"/>
+          <w:lang w:eastAsia="en-IE"/>
+        </w:rPr>
+        <w:t>server. For this reason this protocol is a request/response protocol similarly to HTTP.</w:t>
       </w:r>
     </w:p>
     <w:p>
@@ -615,7 +651,6 @@
         <w:rPr>
           <w:rFonts w:ascii="Courier New" w:eastAsia="Times New Roman" w:hAnsi="Courier New" w:cs="Courier New"/>
           <w:color w:val="000000"/>
-          <w:sz w:val="20"/>
           <w:szCs w:val="20"/>
           <w:lang w:eastAsia="en-IE"/>
         </w:rPr>
@@ -645,26 +680,41 @@
         <w:rPr>
           <w:rFonts w:ascii="Courier New" w:eastAsia="Times New Roman" w:hAnsi="Courier New" w:cs="Courier New"/>
           <w:color w:val="000000"/>
-          <w:sz w:val="20"/>
-          <w:szCs w:val="20"/>
-          <w:lang w:eastAsia="en-IE"/>
-        </w:rPr>
-      </w:pPr>
-      <w:r>
-        <w:rPr>
-          <w:rFonts w:ascii="Courier New" w:eastAsia="Times New Roman" w:hAnsi="Courier New" w:cs="Courier New"/>
-          <w:color w:val="000000"/>
-          <w:sz w:val="20"/>
-          <w:szCs w:val="20"/>
-          <w:lang w:eastAsia="en-IE"/>
-        </w:rPr>
-        <w:t>This protocol document the procedure of logging in, logging out, uploading a file and downloading a file using datagram packets.</w:t>
-      </w:r>
-      <w:r>
-        <w:rPr>
-          <w:rFonts w:ascii="Courier New" w:eastAsia="Times New Roman" w:hAnsi="Courier New" w:cs="Courier New"/>
-          <w:color w:val="000000"/>
-          <w:sz w:val="20"/>
+          <w:szCs w:val="20"/>
+          <w:lang w:eastAsia="en-IE"/>
+        </w:rPr>
+      </w:pPr>
+      <w:r>
+        <w:rPr>
+          <w:rFonts w:ascii="Courier New" w:eastAsia="Times New Roman" w:hAnsi="Courier New" w:cs="Courier New"/>
+          <w:color w:val="000000"/>
+          <w:szCs w:val="20"/>
+          <w:lang w:eastAsia="en-IE"/>
+        </w:rPr>
+        <w:t>This protocol document</w:t>
+      </w:r>
+      <w:r>
+        <w:rPr>
+          <w:rFonts w:ascii="Courier New" w:eastAsia="Times New Roman" w:hAnsi="Courier New" w:cs="Courier New"/>
+          <w:color w:val="000000"/>
+          <w:szCs w:val="20"/>
+          <w:lang w:eastAsia="en-IE"/>
+        </w:rPr>
+        <w:t>s</w:t>
+      </w:r>
+      <w:r>
+        <w:rPr>
+          <w:rFonts w:ascii="Courier New" w:eastAsia="Times New Roman" w:hAnsi="Courier New" w:cs="Courier New"/>
+          <w:color w:val="000000"/>
+          <w:szCs w:val="20"/>
+          <w:lang w:eastAsia="en-IE"/>
+        </w:rPr>
+        <w:t xml:space="preserve"> the procedure of logging in, logging out, uploading a file and downloading a file using datagram packets.</w:t>
+      </w:r>
+      <w:r>
+        <w:rPr>
+          <w:rFonts w:ascii="Courier New" w:eastAsia="Times New Roman" w:hAnsi="Courier New" w:cs="Courier New"/>
+          <w:color w:val="000000"/>
           <w:szCs w:val="20"/>
           <w:lang w:eastAsia="en-IE"/>
         </w:rPr>
@@ -703,6 +753,343 @@
     </w:p>
     <w:p>
       <w:pPr>
+        <w:tabs>
+          <w:tab w:val="left" w:pos="916"/>
+          <w:tab w:val="left" w:pos="1832"/>
+          <w:tab w:val="left" w:pos="2748"/>
+          <w:tab w:val="left" w:pos="3664"/>
+          <w:tab w:val="left" w:pos="4580"/>
+          <w:tab w:val="left" w:pos="5496"/>
+          <w:tab w:val="left" w:pos="6412"/>
+          <w:tab w:val="left" w:pos="7328"/>
+          <w:tab w:val="left" w:pos="8244"/>
+          <w:tab w:val="left" w:pos="9160"/>
+          <w:tab w:val="left" w:pos="10076"/>
+          <w:tab w:val="left" w:pos="10992"/>
+          <w:tab w:val="left" w:pos="11908"/>
+          <w:tab w:val="left" w:pos="12824"/>
+          <w:tab w:val="left" w:pos="13740"/>
+          <w:tab w:val="left" w:pos="14656"/>
+        </w:tabs>
+        <w:spacing w:after="0" w:line="240" w:lineRule="auto"/>
+        <w:rPr>
+          <w:rFonts w:ascii="Courier New" w:eastAsia="Times New Roman" w:hAnsi="Courier New" w:cs="Courier New"/>
+          <w:color w:val="000000"/>
+          <w:sz w:val="20"/>
+          <w:szCs w:val="20"/>
+          <w:lang w:eastAsia="en-IE"/>
+        </w:rPr>
+      </w:pPr>
+    </w:p>
+    <w:p>
+      <w:pPr>
+        <w:tabs>
+          <w:tab w:val="left" w:pos="916"/>
+          <w:tab w:val="left" w:pos="1832"/>
+          <w:tab w:val="left" w:pos="2748"/>
+          <w:tab w:val="left" w:pos="3664"/>
+          <w:tab w:val="left" w:pos="4580"/>
+          <w:tab w:val="left" w:pos="5496"/>
+          <w:tab w:val="left" w:pos="6412"/>
+          <w:tab w:val="left" w:pos="7328"/>
+          <w:tab w:val="left" w:pos="8244"/>
+          <w:tab w:val="left" w:pos="9160"/>
+          <w:tab w:val="left" w:pos="10076"/>
+          <w:tab w:val="left" w:pos="10992"/>
+          <w:tab w:val="left" w:pos="11908"/>
+          <w:tab w:val="left" w:pos="12824"/>
+          <w:tab w:val="left" w:pos="13740"/>
+          <w:tab w:val="left" w:pos="14656"/>
+        </w:tabs>
+        <w:spacing w:after="0" w:line="240" w:lineRule="auto"/>
+        <w:rPr>
+          <w:rFonts w:ascii="Courier New" w:eastAsia="Times New Roman" w:hAnsi="Courier New" w:cs="Courier New"/>
+          <w:color w:val="000000"/>
+          <w:sz w:val="24"/>
+          <w:szCs w:val="20"/>
+          <w:lang w:eastAsia="en-IE"/>
+        </w:rPr>
+      </w:pPr>
+      <w:r>
+        <w:rPr>
+          <w:rFonts w:ascii="Courier New" w:eastAsia="Times New Roman" w:hAnsi="Courier New" w:cs="Courier New"/>
+          <w:color w:val="000000"/>
+          <w:sz w:val="24"/>
+          <w:szCs w:val="20"/>
+          <w:lang w:eastAsia="en-IE"/>
+        </w:rPr>
+        <w:t>Objectives</w:t>
+      </w:r>
+    </w:p>
+    <w:p>
+      <w:pPr>
+        <w:tabs>
+          <w:tab w:val="left" w:pos="916"/>
+          <w:tab w:val="left" w:pos="1832"/>
+          <w:tab w:val="left" w:pos="2748"/>
+          <w:tab w:val="left" w:pos="3664"/>
+          <w:tab w:val="left" w:pos="4580"/>
+          <w:tab w:val="left" w:pos="5496"/>
+          <w:tab w:val="left" w:pos="6412"/>
+          <w:tab w:val="left" w:pos="7328"/>
+          <w:tab w:val="left" w:pos="8244"/>
+          <w:tab w:val="left" w:pos="9160"/>
+          <w:tab w:val="left" w:pos="10076"/>
+          <w:tab w:val="left" w:pos="10992"/>
+          <w:tab w:val="left" w:pos="11908"/>
+          <w:tab w:val="left" w:pos="12824"/>
+          <w:tab w:val="left" w:pos="13740"/>
+          <w:tab w:val="left" w:pos="14656"/>
+        </w:tabs>
+        <w:spacing w:after="0" w:line="240" w:lineRule="auto"/>
+        <w:rPr>
+          <w:rFonts w:ascii="Courier New" w:eastAsia="Times New Roman" w:hAnsi="Courier New" w:cs="Courier New"/>
+          <w:color w:val="000000"/>
+          <w:sz w:val="24"/>
+          <w:szCs w:val="20"/>
+          <w:lang w:eastAsia="en-IE"/>
+        </w:rPr>
+      </w:pPr>
+      <w:r>
+        <w:rPr>
+          <w:rFonts w:ascii="Courier New" w:eastAsia="Times New Roman" w:hAnsi="Courier New" w:cs="Courier New"/>
+          <w:color w:val="000000"/>
+          <w:sz w:val="24"/>
+          <w:szCs w:val="20"/>
+          <w:lang w:eastAsia="en-IE"/>
+        </w:rPr>
+        <w:t>----------</w:t>
+      </w:r>
+    </w:p>
+    <w:p>
+      <w:pPr>
+        <w:tabs>
+          <w:tab w:val="left" w:pos="916"/>
+          <w:tab w:val="left" w:pos="1832"/>
+          <w:tab w:val="left" w:pos="2748"/>
+          <w:tab w:val="left" w:pos="3664"/>
+          <w:tab w:val="left" w:pos="4580"/>
+          <w:tab w:val="left" w:pos="5496"/>
+          <w:tab w:val="left" w:pos="6412"/>
+          <w:tab w:val="left" w:pos="7328"/>
+          <w:tab w:val="left" w:pos="8244"/>
+          <w:tab w:val="left" w:pos="9160"/>
+          <w:tab w:val="left" w:pos="10076"/>
+          <w:tab w:val="left" w:pos="10992"/>
+          <w:tab w:val="left" w:pos="11908"/>
+          <w:tab w:val="left" w:pos="12824"/>
+          <w:tab w:val="left" w:pos="13740"/>
+          <w:tab w:val="left" w:pos="14656"/>
+        </w:tabs>
+        <w:spacing w:after="0" w:line="240" w:lineRule="auto"/>
+        <w:rPr>
+          <w:rFonts w:ascii="Courier New" w:eastAsia="Times New Roman" w:hAnsi="Courier New" w:cs="Courier New"/>
+          <w:color w:val="000000"/>
+          <w:szCs w:val="20"/>
+          <w:lang w:eastAsia="en-IE"/>
+        </w:rPr>
+      </w:pPr>
+      <w:r>
+        <w:rPr>
+          <w:rFonts w:ascii="Courier New" w:eastAsia="Times New Roman" w:hAnsi="Courier New" w:cs="Courier New"/>
+          <w:color w:val="000000"/>
+          <w:szCs w:val="20"/>
+          <w:lang w:eastAsia="en-IE"/>
+        </w:rPr>
+        <w:t xml:space="preserve">The objectives of this protocol are: </w:t>
+      </w:r>
+    </w:p>
+    <w:p>
+      <w:pPr>
+        <w:pStyle w:val="ListParagraph"/>
+        <w:numPr>
+          <w:ilvl w:val="0"/>
+          <w:numId w:val="5"/>
+        </w:numPr>
+        <w:tabs>
+          <w:tab w:val="left" w:pos="916"/>
+          <w:tab w:val="left" w:pos="1832"/>
+          <w:tab w:val="left" w:pos="2748"/>
+          <w:tab w:val="left" w:pos="3664"/>
+          <w:tab w:val="left" w:pos="4580"/>
+          <w:tab w:val="left" w:pos="5496"/>
+          <w:tab w:val="left" w:pos="6412"/>
+          <w:tab w:val="left" w:pos="7328"/>
+          <w:tab w:val="left" w:pos="8244"/>
+          <w:tab w:val="left" w:pos="9160"/>
+          <w:tab w:val="left" w:pos="10076"/>
+          <w:tab w:val="left" w:pos="10992"/>
+          <w:tab w:val="left" w:pos="11908"/>
+          <w:tab w:val="left" w:pos="12824"/>
+          <w:tab w:val="left" w:pos="13740"/>
+          <w:tab w:val="left" w:pos="14656"/>
+        </w:tabs>
+        <w:spacing w:after="0" w:line="240" w:lineRule="auto"/>
+        <w:rPr>
+          <w:rFonts w:ascii="Courier New" w:eastAsia="Times New Roman" w:hAnsi="Courier New" w:cs="Courier New"/>
+          <w:color w:val="000000"/>
+          <w:szCs w:val="20"/>
+          <w:lang w:eastAsia="en-IE"/>
+        </w:rPr>
+      </w:pPr>
+      <w:r>
+        <w:rPr>
+          <w:rFonts w:ascii="Courier New" w:eastAsia="Times New Roman" w:hAnsi="Courier New" w:cs="Courier New"/>
+          <w:color w:val="000000"/>
+          <w:szCs w:val="20"/>
+          <w:lang w:eastAsia="en-IE"/>
+        </w:rPr>
+        <w:t>To transfer data from client to server and vice versa</w:t>
+      </w:r>
+    </w:p>
+    <w:p>
+      <w:pPr>
+        <w:pStyle w:val="ListParagraph"/>
+        <w:numPr>
+          <w:ilvl w:val="0"/>
+          <w:numId w:val="5"/>
+        </w:numPr>
+        <w:tabs>
+          <w:tab w:val="left" w:pos="916"/>
+          <w:tab w:val="left" w:pos="1832"/>
+          <w:tab w:val="left" w:pos="2748"/>
+          <w:tab w:val="left" w:pos="3664"/>
+          <w:tab w:val="left" w:pos="4580"/>
+          <w:tab w:val="left" w:pos="5496"/>
+          <w:tab w:val="left" w:pos="6412"/>
+          <w:tab w:val="left" w:pos="7328"/>
+          <w:tab w:val="left" w:pos="8244"/>
+          <w:tab w:val="left" w:pos="9160"/>
+          <w:tab w:val="left" w:pos="10076"/>
+          <w:tab w:val="left" w:pos="10992"/>
+          <w:tab w:val="left" w:pos="11908"/>
+          <w:tab w:val="left" w:pos="12824"/>
+          <w:tab w:val="left" w:pos="13740"/>
+          <w:tab w:val="left" w:pos="14656"/>
+        </w:tabs>
+        <w:spacing w:after="0" w:line="240" w:lineRule="auto"/>
+        <w:rPr>
+          <w:rFonts w:ascii="Courier New" w:eastAsia="Times New Roman" w:hAnsi="Courier New" w:cs="Courier New"/>
+          <w:color w:val="000000"/>
+          <w:szCs w:val="20"/>
+          <w:lang w:eastAsia="en-IE"/>
+        </w:rPr>
+      </w:pPr>
+      <w:r>
+        <w:rPr>
+          <w:rFonts w:ascii="Courier New" w:eastAsia="Times New Roman" w:hAnsi="Courier New" w:cs="Courier New"/>
+          <w:color w:val="000000"/>
+          <w:szCs w:val="20"/>
+          <w:lang w:eastAsia="en-IE"/>
+        </w:rPr>
+        <w:t>To allow a user to login, logout, download and upload</w:t>
+      </w:r>
+    </w:p>
+    <w:p>
+      <w:pPr>
+        <w:pStyle w:val="ListParagraph"/>
+        <w:numPr>
+          <w:ilvl w:val="0"/>
+          <w:numId w:val="5"/>
+        </w:numPr>
+        <w:tabs>
+          <w:tab w:val="left" w:pos="916"/>
+          <w:tab w:val="left" w:pos="1832"/>
+          <w:tab w:val="left" w:pos="2748"/>
+          <w:tab w:val="left" w:pos="3664"/>
+          <w:tab w:val="left" w:pos="4580"/>
+          <w:tab w:val="left" w:pos="5496"/>
+          <w:tab w:val="left" w:pos="6412"/>
+          <w:tab w:val="left" w:pos="7328"/>
+          <w:tab w:val="left" w:pos="8244"/>
+          <w:tab w:val="left" w:pos="9160"/>
+          <w:tab w:val="left" w:pos="10076"/>
+          <w:tab w:val="left" w:pos="10992"/>
+          <w:tab w:val="left" w:pos="11908"/>
+          <w:tab w:val="left" w:pos="12824"/>
+          <w:tab w:val="left" w:pos="13740"/>
+          <w:tab w:val="left" w:pos="14656"/>
+        </w:tabs>
+        <w:spacing w:after="0" w:line="240" w:lineRule="auto"/>
+        <w:rPr>
+          <w:rFonts w:ascii="Courier New" w:eastAsia="Times New Roman" w:hAnsi="Courier New" w:cs="Courier New"/>
+          <w:color w:val="000000"/>
+          <w:szCs w:val="20"/>
+          <w:lang w:eastAsia="en-IE"/>
+        </w:rPr>
+      </w:pPr>
+      <w:r>
+        <w:rPr>
+          <w:rFonts w:ascii="Courier New" w:eastAsia="Times New Roman" w:hAnsi="Courier New" w:cs="Courier New"/>
+          <w:color w:val="000000"/>
+          <w:szCs w:val="20"/>
+          <w:lang w:eastAsia="en-IE"/>
+        </w:rPr>
+        <w:t>Show the pathway of messages from client to server when making a request</w:t>
+      </w:r>
+    </w:p>
+    <w:p>
+      <w:pPr>
+        <w:tabs>
+          <w:tab w:val="left" w:pos="916"/>
+          <w:tab w:val="left" w:pos="1832"/>
+          <w:tab w:val="left" w:pos="2748"/>
+          <w:tab w:val="left" w:pos="3664"/>
+          <w:tab w:val="left" w:pos="4580"/>
+          <w:tab w:val="left" w:pos="5496"/>
+          <w:tab w:val="left" w:pos="6412"/>
+          <w:tab w:val="left" w:pos="7328"/>
+          <w:tab w:val="left" w:pos="8244"/>
+          <w:tab w:val="left" w:pos="9160"/>
+          <w:tab w:val="left" w:pos="10076"/>
+          <w:tab w:val="left" w:pos="10992"/>
+          <w:tab w:val="left" w:pos="11908"/>
+          <w:tab w:val="left" w:pos="12824"/>
+          <w:tab w:val="left" w:pos="13740"/>
+          <w:tab w:val="left" w:pos="14656"/>
+        </w:tabs>
+        <w:spacing w:after="0" w:line="240" w:lineRule="auto"/>
+        <w:rPr>
+          <w:rFonts w:ascii="Courier New" w:eastAsia="Times New Roman" w:hAnsi="Courier New" w:cs="Courier New"/>
+          <w:color w:val="000000"/>
+          <w:sz w:val="20"/>
+          <w:szCs w:val="20"/>
+          <w:lang w:eastAsia="en-IE"/>
+        </w:rPr>
+      </w:pPr>
+    </w:p>
+    <w:p>
+      <w:pPr>
+        <w:tabs>
+          <w:tab w:val="left" w:pos="916"/>
+          <w:tab w:val="left" w:pos="1832"/>
+          <w:tab w:val="left" w:pos="2748"/>
+          <w:tab w:val="left" w:pos="3664"/>
+          <w:tab w:val="left" w:pos="4580"/>
+          <w:tab w:val="left" w:pos="5496"/>
+          <w:tab w:val="left" w:pos="6412"/>
+          <w:tab w:val="left" w:pos="7328"/>
+          <w:tab w:val="left" w:pos="8244"/>
+          <w:tab w:val="left" w:pos="9160"/>
+          <w:tab w:val="left" w:pos="10076"/>
+          <w:tab w:val="left" w:pos="10992"/>
+          <w:tab w:val="left" w:pos="11908"/>
+          <w:tab w:val="left" w:pos="12824"/>
+          <w:tab w:val="left" w:pos="13740"/>
+          <w:tab w:val="left" w:pos="14656"/>
+        </w:tabs>
+        <w:spacing w:after="0" w:line="240" w:lineRule="auto"/>
+        <w:rPr>
+          <w:rFonts w:ascii="Courier New" w:eastAsia="Times New Roman" w:hAnsi="Courier New" w:cs="Courier New"/>
+          <w:color w:val="000000"/>
+          <w:sz w:val="20"/>
+          <w:szCs w:val="20"/>
+          <w:lang w:eastAsia="en-IE"/>
+        </w:rPr>
+      </w:pPr>
+    </w:p>
+    <w:p>
+      <w:pPr>
         <w:pStyle w:val="HTMLPreformatted"/>
         <w:rPr>
           <w:color w:val="000000"/>
@@ -760,10 +1147,7 @@
       </w:r>
       <w:r>
         <w:tab/>
-        <w:t xml:space="preserve">   </w:t>
-      </w:r>
-      <w:r>
-        <w:t>..!</w:t>
+        <w:t xml:space="preserve">   ..!</w:t>
       </w:r>
       <w:r>
         <w:tab/>
@@ -775,10 +1159,7 @@
         <w:jc w:val="center"/>
       </w:pPr>
       <w:r>
-        <w:t>+ - - - - - - - - +</w:t>
-      </w:r>
-      <w:r>
-        <w:t xml:space="preserve"> - - - - - - - - + - - - - - - - - + - - - - - - - - + - - - - - - - - + - - - - - - - - +</w:t>
+        <w:t>+ - - - - - - - - + - - - - - - - - + - - - - - - - - + - - - - - - - - + - - - - - - - - + - - - - - - - - +</w:t>
       </w:r>
     </w:p>
     <w:p>
@@ -898,11 +1279,21 @@
           <w:sz w:val="24"/>
         </w:rPr>
       </w:pPr>
-      <w:r>
+    </w:p>
+    <w:p>
+      <w:pPr>
+        <w:pStyle w:val="HTMLPreformatted"/>
         <w:rPr>
           <w:color w:val="000000"/>
           <w:sz w:val="24"/>
         </w:rPr>
+      </w:pPr>
+      <w:r>
+        <w:rPr>
+          <w:color w:val="000000"/>
+          <w:sz w:val="24"/>
+        </w:rPr>
+        <w:lastRenderedPageBreak/>
         <w:t xml:space="preserve">UML </w:t>
       </w:r>
       <w:r>
@@ -926,14 +1317,7 @@
           <w:color w:val="000000"/>
           <w:sz w:val="24"/>
         </w:rPr>
-        <w:t>------</w:t>
-      </w:r>
-      <w:r>
-        <w:rPr>
-          <w:color w:val="000000"/>
-          <w:sz w:val="24"/>
-        </w:rPr>
-        <w:t>-----------</w:t>
+        <w:t>-----------------</w:t>
       </w:r>
       <w:r>
         <w:rPr>
@@ -1012,9 +1396,8 @@
         <w:rPr>
           <w:rFonts w:ascii="Courier New" w:hAnsi="Courier New" w:cs="Courier New"/>
           <w:noProof/>
-          <w:lang w:eastAsia="en-IE"/>
-        </w:rPr>
-        <w:lastRenderedPageBreak/>
+          <w:lang w:val="en-GB" w:eastAsia="en-GB"/>
+        </w:rPr>
         <w:drawing>
           <wp:inline distT="0" distB="0" distL="0" distR="0">
             <wp:extent cx="4381500" cy="3086100"/>
@@ -1105,12 +1488,12 @@
         <w:rPr>
           <w:rFonts w:ascii="Courier New" w:hAnsi="Courier New" w:cs="Courier New"/>
           <w:noProof/>
-          <w:lang w:eastAsia="en-IE"/>
+          <w:lang w:val="en-GB" w:eastAsia="en-GB"/>
         </w:rPr>
         <w:drawing>
           <wp:inline distT="0" distB="0" distL="0" distR="0">
-            <wp:extent cx="5095875" cy="4210050"/>
-            <wp:effectExtent l="0" t="0" r="9525" b="0"/>
+            <wp:extent cx="4619625" cy="3816587"/>
+            <wp:effectExtent l="0" t="0" r="0" b="0"/>
             <wp:docPr id="2" name="Picture 2"/>
             <wp:cNvGraphicFramePr>
               <a:graphicFrameLocks xmlns:a="http://schemas.openxmlformats.org/drawingml/2006/main" noChangeAspect="1"/>
@@ -1137,7 +1520,7 @@
                   <pic:spPr>
                     <a:xfrm>
                       <a:off x="0" y="0"/>
-                      <a:ext cx="5095875" cy="4210050"/>
+                      <a:ext cx="4631696" cy="3826560"/>
                     </a:xfrm>
                     <a:prstGeom prst="rect">
                       <a:avLst/>
@@ -1200,9 +1583,8 @@
         <w:rPr>
           <w:rFonts w:ascii="Courier New" w:hAnsi="Courier New" w:cs="Courier New"/>
           <w:noProof/>
-          <w:lang w:eastAsia="en-IE"/>
-        </w:rPr>
-        <w:lastRenderedPageBreak/>
+          <w:lang w:val="en-GB" w:eastAsia="en-GB"/>
+        </w:rPr>
         <w:drawing>
           <wp:inline distT="0" distB="0" distL="0" distR="0">
             <wp:extent cx="5410200" cy="3648075"/>
@@ -1245,8 +1627,6 @@
           </wp:inline>
         </w:drawing>
       </w:r>
-      <w:bookmarkStart w:id="0" w:name="_GoBack"/>
-      <w:bookmarkEnd w:id="0"/>
     </w:p>
     <w:p>
       <w:pPr>
@@ -1290,21 +1670,26 @@
     </w:p>
     <w:p>
       <w:pPr>
-        <w:jc w:val="center"/>
-        <w:rPr>
-          <w:rFonts w:ascii="Courier New" w:hAnsi="Courier New" w:cs="Courier New"/>
-        </w:rPr>
-      </w:pPr>
+        <w:rPr>
+          <w:rFonts w:ascii="Courier New" w:hAnsi="Courier New" w:cs="Courier New"/>
+        </w:rPr>
+      </w:pPr>
+      <w:r>
+        <w:rPr>
+          <w:rFonts w:ascii="Courier New" w:hAnsi="Courier New" w:cs="Courier New"/>
+        </w:rPr>
+        <w:t xml:space="preserve">      </w:t>
+      </w:r>
       <w:r>
         <w:rPr>
           <w:rFonts w:ascii="Courier New" w:hAnsi="Courier New" w:cs="Courier New"/>
           <w:noProof/>
-          <w:lang w:eastAsia="en-IE"/>
+          <w:lang w:val="en-GB" w:eastAsia="en-GB"/>
         </w:rPr>
         <w:drawing>
           <wp:inline distT="0" distB="0" distL="0" distR="0">
-            <wp:extent cx="4572000" cy="3086100"/>
-            <wp:effectExtent l="0" t="0" r="0" b="0"/>
+            <wp:extent cx="5080000" cy="3429000"/>
+            <wp:effectExtent l="0" t="0" r="6350" b="0"/>
             <wp:docPr id="4" name="Picture 4"/>
             <wp:cNvGraphicFramePr>
               <a:graphicFrameLocks xmlns:a="http://schemas.openxmlformats.org/drawingml/2006/main" noChangeAspect="1"/>
@@ -1331,7 +1716,7 @@
                   <pic:spPr>
                     <a:xfrm>
                       <a:off x="0" y="0"/>
-                      <a:ext cx="4572000" cy="3086100"/>
+                      <a:ext cx="5089810" cy="3435622"/>
                     </a:xfrm>
                     <a:prstGeom prst="rect">
                       <a:avLst/>
@@ -1343,6 +1728,1165 @@
           </wp:inline>
         </w:drawing>
       </w:r>
+    </w:p>
+    <w:p>
+      <w:pPr>
+        <w:rPr>
+          <w:rFonts w:ascii="Courier New" w:hAnsi="Courier New" w:cs="Courier New"/>
+        </w:rPr>
+      </w:pPr>
+    </w:p>
+    <w:p>
+      <w:pPr>
+        <w:pStyle w:val="HTMLPreformatted"/>
+        <w:rPr>
+          <w:color w:val="000000"/>
+          <w:sz w:val="24"/>
+        </w:rPr>
+      </w:pPr>
+      <w:r>
+        <w:rPr>
+          <w:color w:val="000000"/>
+          <w:sz w:val="24"/>
+        </w:rPr>
+        <w:lastRenderedPageBreak/>
+        <w:t>Message Format</w:t>
+      </w:r>
+    </w:p>
+    <w:p>
+      <w:pPr>
+        <w:pStyle w:val="HTMLPreformatted"/>
+        <w:rPr>
+          <w:color w:val="000000"/>
+          <w:sz w:val="24"/>
+        </w:rPr>
+      </w:pPr>
+      <w:r>
+        <w:rPr>
+          <w:color w:val="000000"/>
+          <w:sz w:val="24"/>
+        </w:rPr>
+        <w:t>-------</w:t>
+      </w:r>
+      <w:r>
+        <w:rPr>
+          <w:color w:val="000000"/>
+          <w:sz w:val="24"/>
+        </w:rPr>
+        <w:t>-------</w:t>
+      </w:r>
+    </w:p>
+    <w:p>
+      <w:pPr>
+        <w:rPr>
+          <w:rFonts w:ascii="Courier New" w:hAnsi="Courier New" w:cs="Courier New"/>
+        </w:rPr>
+      </w:pPr>
+    </w:p>
+    <w:p>
+      <w:pPr>
+        <w:pStyle w:val="ListParagraph"/>
+        <w:numPr>
+          <w:ilvl w:val="0"/>
+          <w:numId w:val="8"/>
+        </w:numPr>
+        <w:rPr>
+          <w:rFonts w:ascii="Courier New" w:hAnsi="Courier New" w:cs="Courier New"/>
+          <w:sz w:val="24"/>
+          <w:u w:val="single"/>
+        </w:rPr>
+      </w:pPr>
+      <w:r>
+        <w:rPr>
+          <w:rFonts w:ascii="Courier New" w:hAnsi="Courier New" w:cs="Courier New"/>
+          <w:sz w:val="24"/>
+          <w:u w:val="single"/>
+        </w:rPr>
+        <w:t>Login</w:t>
+      </w:r>
+    </w:p>
+    <w:p>
+      <w:pPr>
+        <w:pStyle w:val="ListParagraph"/>
+        <w:rPr>
+          <w:rFonts w:ascii="Courier New" w:hAnsi="Courier New" w:cs="Courier New"/>
+          <w:sz w:val="24"/>
+          <w:u w:val="single"/>
+        </w:rPr>
+      </w:pPr>
+    </w:p>
+    <w:p>
+      <w:pPr>
+        <w:spacing w:line="276" w:lineRule="auto"/>
+        <w:rPr>
+          <w:rFonts w:ascii="Courier New" w:hAnsi="Courier New" w:cs="Courier New"/>
+        </w:rPr>
+      </w:pPr>
+      <w:r>
+        <w:rPr>
+          <w:rFonts w:ascii="Courier New" w:hAnsi="Courier New" w:cs="Courier New"/>
+          <w:b/>
+        </w:rPr>
+        <w:t xml:space="preserve">Message: </w:t>
+      </w:r>
+      <w:r>
+        <w:rPr>
+          <w:rFonts w:ascii="Courier New" w:hAnsi="Courier New" w:cs="Courier New"/>
+        </w:rPr>
+        <w:t>Login</w:t>
+      </w:r>
+      <w:r>
+        <w:rPr>
+          <w:rFonts w:ascii="Courier New" w:hAnsi="Courier New" w:cs="Courier New"/>
+        </w:rPr>
+        <w:t xml:space="preserve"> User</w:t>
+      </w:r>
+    </w:p>
+    <w:p>
+      <w:pPr>
+        <w:spacing w:line="276" w:lineRule="auto"/>
+        <w:rPr>
+          <w:rFonts w:ascii="Courier New" w:hAnsi="Courier New" w:cs="Courier New"/>
+        </w:rPr>
+      </w:pPr>
+      <w:r>
+        <w:rPr>
+          <w:rFonts w:ascii="Courier New" w:hAnsi="Courier New" w:cs="Courier New"/>
+          <w:b/>
+        </w:rPr>
+        <w:t xml:space="preserve">Description: </w:t>
+      </w:r>
+      <w:r>
+        <w:rPr>
+          <w:rFonts w:ascii="Courier New" w:hAnsi="Courier New" w:cs="Courier New"/>
+        </w:rPr>
+        <w:t xml:space="preserve">The user may log into the server by passing in a username. Username cannot contain </w:t>
+      </w:r>
+      <w:r>
+        <w:rPr>
+          <w:rFonts w:ascii="Courier New" w:hAnsi="Courier New" w:cs="Courier New"/>
+        </w:rPr>
+        <w:t>any special characters that are not allowed when creating a new folder on windows. The message is of the format [code] [message] e.g. 100-LOGIN John</w:t>
+      </w:r>
+      <w:r>
+        <w:rPr>
+          <w:rFonts w:ascii="Courier New" w:hAnsi="Courier New" w:cs="Courier New"/>
+        </w:rPr>
+        <w:t>.</w:t>
+      </w:r>
+    </w:p>
+    <w:p>
+      <w:pPr>
+        <w:spacing w:line="276" w:lineRule="auto"/>
+        <w:rPr>
+          <w:rFonts w:ascii="Courier New" w:hAnsi="Courier New" w:cs="Courier New"/>
+        </w:rPr>
+      </w:pPr>
+      <w:r>
+        <w:rPr>
+          <w:rFonts w:ascii="Courier New" w:hAnsi="Courier New" w:cs="Courier New"/>
+          <w:b/>
+        </w:rPr>
+        <w:t xml:space="preserve">Code: </w:t>
+      </w:r>
+      <w:r>
+        <w:rPr>
+          <w:rFonts w:ascii="Courier New" w:hAnsi="Courier New" w:cs="Courier New"/>
+        </w:rPr>
+        <w:t>100</w:t>
+      </w:r>
+    </w:p>
+    <w:p>
+      <w:pPr>
+        <w:spacing w:line="276" w:lineRule="auto"/>
+        <w:rPr>
+          <w:rFonts w:ascii="Courier New" w:hAnsi="Courier New" w:cs="Courier New"/>
+        </w:rPr>
+      </w:pPr>
+      <w:r>
+        <w:rPr>
+          <w:rFonts w:ascii="Courier New" w:hAnsi="Courier New" w:cs="Courier New"/>
+          <w:b/>
+        </w:rPr>
+        <w:t>Message Parameters: [</w:t>
+      </w:r>
+      <w:r>
+        <w:rPr>
+          <w:rFonts w:ascii="Courier New" w:hAnsi="Courier New" w:cs="Courier New"/>
+        </w:rPr>
+        <w:t>hostname, port number, message]</w:t>
+      </w:r>
+    </w:p>
+    <w:p>
+      <w:pPr>
+        <w:spacing w:line="276" w:lineRule="auto"/>
+        <w:rPr>
+          <w:rFonts w:ascii="Courier New" w:hAnsi="Courier New" w:cs="Courier New"/>
+        </w:rPr>
+      </w:pPr>
+      <w:r>
+        <w:rPr>
+          <w:rFonts w:ascii="Courier New" w:hAnsi="Courier New" w:cs="Courier New"/>
+          <w:b/>
+        </w:rPr>
+        <w:t>Example Request:</w:t>
+      </w:r>
+    </w:p>
+    <w:tbl>
+      <w:tblPr>
+        <w:tblStyle w:val="TableGrid"/>
+        <w:tblW w:w="0" w:type="auto"/>
+        <w:tblLook w:val="04A0" w:firstRow="1" w:lastRow="0" w:firstColumn="1" w:lastColumn="0" w:noHBand="0" w:noVBand="1"/>
+      </w:tblPr>
+      <w:tblGrid>
+        <w:gridCol w:w="9016"/>
+      </w:tblGrid>
+      <w:tr>
+        <w:tc>
+          <w:tcPr>
+            <w:tcW w:w="9016" w:type="dxa"/>
+          </w:tcPr>
+          <w:p>
+            <w:pPr>
+              <w:spacing w:line="276" w:lineRule="auto"/>
+              <w:rPr>
+                <w:rFonts w:ascii="Courier New" w:hAnsi="Courier New" w:cs="Courier New"/>
+              </w:rPr>
+            </w:pPr>
+            <w:r>
+              <w:rPr>
+                <w:rFonts w:ascii="Courier New" w:hAnsi="Courier New" w:cs="Courier New"/>
+              </w:rPr>
+              <w:t>127.0.0.1, 7, 100-LOGIN John</w:t>
+            </w:r>
+          </w:p>
+          <w:p>
+            <w:pPr>
+              <w:spacing w:line="276" w:lineRule="auto"/>
+              <w:rPr>
+                <w:rFonts w:ascii="Courier New" w:hAnsi="Courier New" w:cs="Courier New"/>
+              </w:rPr>
+            </w:pPr>
+          </w:p>
+        </w:tc>
+      </w:tr>
+    </w:tbl>
+    <w:p>
+      <w:pPr>
+        <w:spacing w:line="276" w:lineRule="auto"/>
+        <w:rPr>
+          <w:rFonts w:ascii="Courier New" w:hAnsi="Courier New" w:cs="Courier New"/>
+        </w:rPr>
+      </w:pPr>
+    </w:p>
+    <w:p>
+      <w:pPr>
+        <w:spacing w:line="276" w:lineRule="auto"/>
+        <w:rPr>
+          <w:rFonts w:ascii="Courier New" w:hAnsi="Courier New" w:cs="Courier New"/>
+        </w:rPr>
+      </w:pPr>
+      <w:r>
+        <w:rPr>
+          <w:rFonts w:ascii="Courier New" w:hAnsi="Courier New" w:cs="Courier New"/>
+          <w:b/>
+        </w:rPr>
+        <w:t xml:space="preserve">Message Response: </w:t>
+      </w:r>
+      <w:r>
+        <w:rPr>
+          <w:rFonts w:ascii="Courier New" w:hAnsi="Courier New" w:cs="Courier New"/>
+        </w:rPr>
+        <w:t>If the user is logged in successfully the server responds with a 150 code.</w:t>
+      </w:r>
+    </w:p>
+    <w:p>
+      <w:pPr>
+        <w:rPr>
+          <w:rFonts w:ascii="Courier New" w:hAnsi="Courier New" w:cs="Courier New"/>
+        </w:rPr>
+      </w:pPr>
+    </w:p>
+    <w:p>
+      <w:pPr>
+        <w:pStyle w:val="ListParagraph"/>
+        <w:numPr>
+          <w:ilvl w:val="0"/>
+          <w:numId w:val="8"/>
+        </w:numPr>
+        <w:rPr>
+          <w:rFonts w:ascii="Courier New" w:hAnsi="Courier New" w:cs="Courier New"/>
+          <w:sz w:val="24"/>
+          <w:u w:val="single"/>
+        </w:rPr>
+      </w:pPr>
+      <w:r>
+        <w:rPr>
+          <w:rFonts w:ascii="Courier New" w:hAnsi="Courier New" w:cs="Courier New"/>
+          <w:sz w:val="24"/>
+          <w:u w:val="single"/>
+        </w:rPr>
+        <w:t>Upload</w:t>
+      </w:r>
+    </w:p>
+    <w:p>
+      <w:pPr>
+        <w:rPr>
+          <w:rFonts w:ascii="Courier New" w:hAnsi="Courier New" w:cs="Courier New"/>
+          <w:u w:val="single"/>
+        </w:rPr>
+      </w:pPr>
+    </w:p>
+    <w:p>
+      <w:pPr>
+        <w:spacing w:line="276" w:lineRule="auto"/>
+        <w:rPr>
+          <w:rFonts w:ascii="Courier New" w:hAnsi="Courier New" w:cs="Courier New"/>
+        </w:rPr>
+      </w:pPr>
+      <w:r>
+        <w:rPr>
+          <w:rFonts w:ascii="Courier New" w:hAnsi="Courier New" w:cs="Courier New"/>
+          <w:b/>
+        </w:rPr>
+        <w:t xml:space="preserve">Message: </w:t>
+      </w:r>
+      <w:r>
+        <w:rPr>
+          <w:rFonts w:ascii="Courier New" w:hAnsi="Courier New" w:cs="Courier New"/>
+        </w:rPr>
+        <w:t>Upload</w:t>
+      </w:r>
+      <w:r>
+        <w:rPr>
+          <w:rFonts w:ascii="Courier New" w:hAnsi="Courier New" w:cs="Courier New"/>
+        </w:rPr>
+        <w:t xml:space="preserve"> file</w:t>
+      </w:r>
+    </w:p>
+    <w:p>
+      <w:pPr>
+        <w:spacing w:line="276" w:lineRule="auto"/>
+        <w:rPr>
+          <w:rFonts w:ascii="Courier New" w:hAnsi="Courier New" w:cs="Courier New"/>
+        </w:rPr>
+      </w:pPr>
+      <w:r>
+        <w:rPr>
+          <w:rFonts w:ascii="Courier New" w:hAnsi="Courier New" w:cs="Courier New"/>
+          <w:b/>
+        </w:rPr>
+        <w:t xml:space="preserve">Description: </w:t>
+      </w:r>
+      <w:r>
+        <w:rPr>
+          <w:rFonts w:ascii="Courier New" w:hAnsi="Courier New" w:cs="Courier New"/>
+        </w:rPr>
+        <w:t xml:space="preserve">The user </w:t>
+      </w:r>
+      <w:r>
+        <w:rPr>
+          <w:rFonts w:ascii="Courier New" w:hAnsi="Courier New" w:cs="Courier New"/>
+        </w:rPr>
+        <w:t xml:space="preserve">may upload a file by passing in the UPLOAD message followed by the file. The file is then converted to a byte array and sent over the network. Only the contents of a .txt is kept when transferred. </w:t>
+      </w:r>
+    </w:p>
+    <w:p>
+      <w:pPr>
+        <w:spacing w:line="276" w:lineRule="auto"/>
+        <w:rPr>
+          <w:rFonts w:ascii="Courier New" w:hAnsi="Courier New" w:cs="Courier New"/>
+        </w:rPr>
+      </w:pPr>
+      <w:r>
+        <w:rPr>
+          <w:rFonts w:ascii="Courier New" w:hAnsi="Courier New" w:cs="Courier New"/>
+          <w:b/>
+        </w:rPr>
+        <w:t xml:space="preserve">Code: </w:t>
+      </w:r>
+      <w:r>
+        <w:rPr>
+          <w:rFonts w:ascii="Courier New" w:hAnsi="Courier New" w:cs="Courier New"/>
+        </w:rPr>
+        <w:t>2</w:t>
+      </w:r>
+      <w:r>
+        <w:rPr>
+          <w:rFonts w:ascii="Courier New" w:hAnsi="Courier New" w:cs="Courier New"/>
+        </w:rPr>
+        <w:t>00</w:t>
+      </w:r>
+    </w:p>
+    <w:p>
+      <w:pPr>
+        <w:spacing w:line="276" w:lineRule="auto"/>
+        <w:rPr>
+          <w:rFonts w:ascii="Courier New" w:hAnsi="Courier New" w:cs="Courier New"/>
+        </w:rPr>
+      </w:pPr>
+      <w:r>
+        <w:rPr>
+          <w:rFonts w:ascii="Courier New" w:hAnsi="Courier New" w:cs="Courier New"/>
+          <w:b/>
+        </w:rPr>
+        <w:t>Message Parameters: [</w:t>
+      </w:r>
+      <w:r>
+        <w:rPr>
+          <w:rFonts w:ascii="Courier New" w:hAnsi="Courier New" w:cs="Courier New"/>
+        </w:rPr>
+        <w:t>hostname, port number, message]</w:t>
+      </w:r>
+    </w:p>
+    <w:p>
+      <w:pPr>
+        <w:spacing w:line="276" w:lineRule="auto"/>
+        <w:rPr>
+          <w:rFonts w:ascii="Courier New" w:hAnsi="Courier New" w:cs="Courier New"/>
+        </w:rPr>
+      </w:pPr>
+      <w:r>
+        <w:rPr>
+          <w:rFonts w:ascii="Courier New" w:hAnsi="Courier New" w:cs="Courier New"/>
+          <w:b/>
+        </w:rPr>
+        <w:t>Example Request:</w:t>
+      </w:r>
+    </w:p>
+    <w:tbl>
+      <w:tblPr>
+        <w:tblStyle w:val="TableGrid"/>
+        <w:tblW w:w="0" w:type="auto"/>
+        <w:tblLook w:val="04A0" w:firstRow="1" w:lastRow="0" w:firstColumn="1" w:lastColumn="0" w:noHBand="0" w:noVBand="1"/>
+      </w:tblPr>
+      <w:tblGrid>
+        <w:gridCol w:w="9016"/>
+      </w:tblGrid>
+      <w:tr>
+        <w:tc>
+          <w:tcPr>
+            <w:tcW w:w="9016" w:type="dxa"/>
+          </w:tcPr>
+          <w:p>
+            <w:pPr>
+              <w:spacing w:line="276" w:lineRule="auto"/>
+              <w:rPr>
+                <w:rFonts w:ascii="Courier New" w:hAnsi="Courier New" w:cs="Courier New"/>
+              </w:rPr>
+            </w:pPr>
+            <w:r>
+              <w:rPr>
+                <w:rFonts w:ascii="Courier New" w:hAnsi="Courier New" w:cs="Courier New"/>
+              </w:rPr>
+              <w:t xml:space="preserve">127.0.0.1, 7, </w:t>
+            </w:r>
+            <w:r>
+              <w:rPr>
+                <w:rFonts w:ascii="Courier New" w:hAnsi="Courier New" w:cs="Courier New"/>
+              </w:rPr>
+              <w:t>2</w:t>
+            </w:r>
+            <w:r>
+              <w:rPr>
+                <w:rFonts w:ascii="Courier New" w:hAnsi="Courier New" w:cs="Courier New"/>
+              </w:rPr>
+              <w:t>00-</w:t>
+            </w:r>
+            <w:r>
+              <w:rPr>
+                <w:rFonts w:ascii="Courier New" w:hAnsi="Courier New" w:cs="Courier New"/>
+              </w:rPr>
+              <w:t>UPLOAD File.txt</w:t>
+            </w:r>
+          </w:p>
+          <w:p>
+            <w:pPr>
+              <w:spacing w:line="276" w:lineRule="auto"/>
+              <w:rPr>
+                <w:rFonts w:ascii="Courier New" w:hAnsi="Courier New" w:cs="Courier New"/>
+              </w:rPr>
+            </w:pPr>
+          </w:p>
+        </w:tc>
+      </w:tr>
+    </w:tbl>
+    <w:p>
+      <w:pPr>
+        <w:spacing w:line="276" w:lineRule="auto"/>
+        <w:rPr>
+          <w:rFonts w:ascii="Courier New" w:hAnsi="Courier New" w:cs="Courier New"/>
+        </w:rPr>
+      </w:pPr>
+    </w:p>
+    <w:p>
+      <w:pPr>
+        <w:spacing w:line="276" w:lineRule="auto"/>
+        <w:rPr>
+          <w:rFonts w:ascii="Courier New" w:hAnsi="Courier New" w:cs="Courier New"/>
+        </w:rPr>
+      </w:pPr>
+      <w:r>
+        <w:rPr>
+          <w:rFonts w:ascii="Courier New" w:hAnsi="Courier New" w:cs="Courier New"/>
+          <w:b/>
+        </w:rPr>
+        <w:t xml:space="preserve">Message Response: </w:t>
+      </w:r>
+      <w:r>
+        <w:rPr>
+          <w:rFonts w:ascii="Courier New" w:hAnsi="Courier New" w:cs="Courier New"/>
+        </w:rPr>
+        <w:t>If the file is received for upload the server returns a 225, else when the file is uploaded the server returns a 250, else if the upload fails the server returns a 275.</w:t>
+      </w:r>
+    </w:p>
+    <w:p>
+      <w:pPr>
+        <w:rPr>
+          <w:rFonts w:ascii="Courier New" w:hAnsi="Courier New" w:cs="Courier New"/>
+          <w:u w:val="single"/>
+        </w:rPr>
+      </w:pPr>
+    </w:p>
+    <w:p>
+      <w:pPr>
+        <w:rPr>
+          <w:rFonts w:ascii="Courier New" w:hAnsi="Courier New" w:cs="Courier New"/>
+          <w:u w:val="single"/>
+        </w:rPr>
+      </w:pPr>
+    </w:p>
+    <w:p>
+      <w:pPr>
+        <w:pStyle w:val="ListParagraph"/>
+        <w:numPr>
+          <w:ilvl w:val="0"/>
+          <w:numId w:val="8"/>
+        </w:numPr>
+        <w:rPr>
+          <w:rFonts w:ascii="Courier New" w:hAnsi="Courier New" w:cs="Courier New"/>
+          <w:sz w:val="24"/>
+          <w:u w:val="single"/>
+        </w:rPr>
+      </w:pPr>
+      <w:r>
+        <w:rPr>
+          <w:rFonts w:ascii="Courier New" w:hAnsi="Courier New" w:cs="Courier New"/>
+          <w:sz w:val="24"/>
+          <w:u w:val="single"/>
+        </w:rPr>
+        <w:lastRenderedPageBreak/>
+        <w:t>Download</w:t>
+      </w:r>
+    </w:p>
+    <w:p>
+      <w:pPr>
+        <w:rPr>
+          <w:rFonts w:ascii="Courier New" w:hAnsi="Courier New" w:cs="Courier New"/>
+          <w:sz w:val="24"/>
+          <w:u w:val="single"/>
+        </w:rPr>
+      </w:pPr>
+    </w:p>
+    <w:p>
+      <w:pPr>
+        <w:spacing w:line="276" w:lineRule="auto"/>
+        <w:rPr>
+          <w:rFonts w:ascii="Courier New" w:hAnsi="Courier New" w:cs="Courier New"/>
+        </w:rPr>
+      </w:pPr>
+      <w:r>
+        <w:rPr>
+          <w:rFonts w:ascii="Courier New" w:hAnsi="Courier New" w:cs="Courier New"/>
+          <w:b/>
+        </w:rPr>
+        <w:t xml:space="preserve">Message: </w:t>
+      </w:r>
+      <w:r>
+        <w:rPr>
+          <w:rFonts w:ascii="Courier New" w:hAnsi="Courier New" w:cs="Courier New"/>
+        </w:rPr>
+        <w:t>Download file</w:t>
+      </w:r>
+    </w:p>
+    <w:p>
+      <w:pPr>
+        <w:spacing w:line="276" w:lineRule="auto"/>
+        <w:rPr>
+          <w:rFonts w:ascii="Courier New" w:hAnsi="Courier New" w:cs="Courier New"/>
+        </w:rPr>
+      </w:pPr>
+      <w:r>
+        <w:rPr>
+          <w:rFonts w:ascii="Courier New" w:hAnsi="Courier New" w:cs="Courier New"/>
+          <w:b/>
+        </w:rPr>
+        <w:t xml:space="preserve">Description: </w:t>
+      </w:r>
+      <w:r>
+        <w:rPr>
+          <w:rFonts w:ascii="Courier New" w:hAnsi="Courier New" w:cs="Courier New"/>
+        </w:rPr>
+        <w:t xml:space="preserve">The user may upload a file by passing in the </w:t>
+      </w:r>
+      <w:r>
+        <w:rPr>
+          <w:rFonts w:ascii="Courier New" w:hAnsi="Courier New" w:cs="Courier New"/>
+        </w:rPr>
+        <w:t>DOWNLOAD message</w:t>
+      </w:r>
+      <w:r>
+        <w:rPr>
+          <w:rFonts w:ascii="Courier New" w:hAnsi="Courier New" w:cs="Courier New"/>
+        </w:rPr>
+        <w:t xml:space="preserve">. </w:t>
+      </w:r>
+      <w:r>
+        <w:rPr>
+          <w:rFonts w:ascii="Courier New" w:hAnsi="Courier New" w:cs="Courier New"/>
+        </w:rPr>
+        <w:t>All the available files that may be downloaded are returned in an array. The user must then select a file to be downloaded and send another request with this file</w:t>
+      </w:r>
+    </w:p>
+    <w:p>
+      <w:pPr>
+        <w:spacing w:line="276" w:lineRule="auto"/>
+        <w:rPr>
+          <w:rFonts w:ascii="Courier New" w:hAnsi="Courier New" w:cs="Courier New"/>
+        </w:rPr>
+      </w:pPr>
+      <w:r>
+        <w:rPr>
+          <w:rFonts w:ascii="Courier New" w:hAnsi="Courier New" w:cs="Courier New"/>
+          <w:b/>
+        </w:rPr>
+        <w:t xml:space="preserve">Code: </w:t>
+      </w:r>
+      <w:r>
+        <w:rPr>
+          <w:rFonts w:ascii="Courier New" w:hAnsi="Courier New" w:cs="Courier New"/>
+        </w:rPr>
+        <w:t>3</w:t>
+      </w:r>
+      <w:r>
+        <w:rPr>
+          <w:rFonts w:ascii="Courier New" w:hAnsi="Courier New" w:cs="Courier New"/>
+        </w:rPr>
+        <w:t>00</w:t>
+      </w:r>
+    </w:p>
+    <w:p>
+      <w:pPr>
+        <w:spacing w:line="276" w:lineRule="auto"/>
+        <w:rPr>
+          <w:rFonts w:ascii="Courier New" w:hAnsi="Courier New" w:cs="Courier New"/>
+        </w:rPr>
+      </w:pPr>
+      <w:r>
+        <w:rPr>
+          <w:rFonts w:ascii="Courier New" w:hAnsi="Courier New" w:cs="Courier New"/>
+          <w:b/>
+        </w:rPr>
+        <w:t>Message Parameters: [</w:t>
+      </w:r>
+      <w:r>
+        <w:rPr>
+          <w:rFonts w:ascii="Courier New" w:hAnsi="Courier New" w:cs="Courier New"/>
+        </w:rPr>
+        <w:t>hostname, port number, message]</w:t>
+      </w:r>
+    </w:p>
+    <w:p>
+      <w:pPr>
+        <w:spacing w:line="276" w:lineRule="auto"/>
+        <w:rPr>
+          <w:rFonts w:ascii="Courier New" w:hAnsi="Courier New" w:cs="Courier New"/>
+        </w:rPr>
+      </w:pPr>
+      <w:r>
+        <w:rPr>
+          <w:rFonts w:ascii="Courier New" w:hAnsi="Courier New" w:cs="Courier New"/>
+          <w:b/>
+        </w:rPr>
+        <w:t>Example Request:</w:t>
+      </w:r>
+    </w:p>
+    <w:tbl>
+      <w:tblPr>
+        <w:tblStyle w:val="TableGrid"/>
+        <w:tblW w:w="0" w:type="auto"/>
+        <w:tblLook w:val="04A0" w:firstRow="1" w:lastRow="0" w:firstColumn="1" w:lastColumn="0" w:noHBand="0" w:noVBand="1"/>
+      </w:tblPr>
+      <w:tblGrid>
+        <w:gridCol w:w="9016"/>
+      </w:tblGrid>
+      <w:tr>
+        <w:tc>
+          <w:tcPr>
+            <w:tcW w:w="9016" w:type="dxa"/>
+          </w:tcPr>
+          <w:p>
+            <w:pPr>
+              <w:spacing w:line="276" w:lineRule="auto"/>
+              <w:rPr>
+                <w:rFonts w:ascii="Courier New" w:hAnsi="Courier New" w:cs="Courier New"/>
+              </w:rPr>
+            </w:pPr>
+            <w:r>
+              <w:rPr>
+                <w:rFonts w:ascii="Courier New" w:hAnsi="Courier New" w:cs="Courier New"/>
+              </w:rPr>
+              <w:t xml:space="preserve">127.0.0.1, 7, </w:t>
+            </w:r>
+            <w:r>
+              <w:rPr>
+                <w:rFonts w:ascii="Courier New" w:hAnsi="Courier New" w:cs="Courier New"/>
+              </w:rPr>
+              <w:t>300-DOWNLOAD</w:t>
+            </w:r>
+          </w:p>
+          <w:p>
+            <w:pPr>
+              <w:spacing w:line="276" w:lineRule="auto"/>
+              <w:rPr>
+                <w:rFonts w:ascii="Courier New" w:hAnsi="Courier New" w:cs="Courier New"/>
+              </w:rPr>
+            </w:pPr>
+          </w:p>
+        </w:tc>
+      </w:tr>
+    </w:tbl>
+    <w:p>
+      <w:pPr>
+        <w:spacing w:line="276" w:lineRule="auto"/>
+        <w:rPr>
+          <w:rFonts w:ascii="Courier New" w:hAnsi="Courier New" w:cs="Courier New"/>
+        </w:rPr>
+      </w:pPr>
+    </w:p>
+    <w:p>
+      <w:pPr>
+        <w:spacing w:line="276" w:lineRule="auto"/>
+        <w:rPr>
+          <w:rFonts w:ascii="Courier New" w:hAnsi="Courier New" w:cs="Courier New"/>
+        </w:rPr>
+      </w:pPr>
+      <w:r>
+        <w:rPr>
+          <w:rFonts w:ascii="Courier New" w:hAnsi="Courier New" w:cs="Courier New"/>
+          <w:b/>
+        </w:rPr>
+        <w:t xml:space="preserve">Message Response: </w:t>
+      </w:r>
+      <w:r>
+        <w:rPr>
+          <w:rFonts w:ascii="Courier New" w:hAnsi="Courier New" w:cs="Courier New"/>
+        </w:rPr>
+        <w:t xml:space="preserve">If the </w:t>
+      </w:r>
+      <w:r>
+        <w:rPr>
+          <w:rFonts w:ascii="Courier New" w:hAnsi="Courier New" w:cs="Courier New"/>
+        </w:rPr>
+        <w:t>request for a download is received, 300 is returned</w:t>
+      </w:r>
+      <w:r>
+        <w:rPr>
+          <w:rFonts w:ascii="Courier New" w:hAnsi="Courier New" w:cs="Courier New"/>
+        </w:rPr>
+        <w:t>, else</w:t>
+      </w:r>
+      <w:r>
+        <w:rPr>
+          <w:rFonts w:ascii="Courier New" w:hAnsi="Courier New" w:cs="Courier New"/>
+        </w:rPr>
+        <w:t xml:space="preserve"> when the file is downloaded</w:t>
+      </w:r>
+      <w:r>
+        <w:rPr>
+          <w:rFonts w:ascii="Courier New" w:hAnsi="Courier New" w:cs="Courier New"/>
+        </w:rPr>
+        <w:t xml:space="preserve"> </w:t>
+      </w:r>
+      <w:r>
+        <w:rPr>
+          <w:rFonts w:ascii="Courier New" w:hAnsi="Courier New" w:cs="Courier New"/>
+        </w:rPr>
+        <w:t>the server returns a 3</w:t>
+      </w:r>
+      <w:r>
+        <w:rPr>
+          <w:rFonts w:ascii="Courier New" w:hAnsi="Courier New" w:cs="Courier New"/>
+        </w:rPr>
+        <w:t xml:space="preserve">50, else if </w:t>
+      </w:r>
+      <w:r>
+        <w:rPr>
+          <w:rFonts w:ascii="Courier New" w:hAnsi="Courier New" w:cs="Courier New"/>
+        </w:rPr>
+        <w:t>the download</w:t>
+      </w:r>
+      <w:r>
+        <w:rPr>
+          <w:rFonts w:ascii="Courier New" w:hAnsi="Courier New" w:cs="Courier New"/>
+        </w:rPr>
+        <w:t xml:space="preserve"> fails </w:t>
+      </w:r>
+      <w:r>
+        <w:rPr>
+          <w:rFonts w:ascii="Courier New" w:hAnsi="Courier New" w:cs="Courier New"/>
+        </w:rPr>
+        <w:t xml:space="preserve">or the file doesn’t exist, </w:t>
+      </w:r>
+      <w:r>
+        <w:rPr>
+          <w:rFonts w:ascii="Courier New" w:hAnsi="Courier New" w:cs="Courier New"/>
+        </w:rPr>
+        <w:t>the server returns a 275.</w:t>
+      </w:r>
+    </w:p>
+    <w:p>
+      <w:pPr>
+        <w:rPr>
+          <w:rFonts w:ascii="Courier New" w:hAnsi="Courier New" w:cs="Courier New"/>
+        </w:rPr>
+      </w:pPr>
+    </w:p>
+    <w:p>
+      <w:pPr>
+        <w:pStyle w:val="ListParagraph"/>
+        <w:numPr>
+          <w:ilvl w:val="0"/>
+          <w:numId w:val="8"/>
+        </w:numPr>
+        <w:rPr>
+          <w:rFonts w:ascii="Courier New" w:hAnsi="Courier New" w:cs="Courier New"/>
+          <w:sz w:val="24"/>
+          <w:u w:val="single"/>
+        </w:rPr>
+      </w:pPr>
+      <w:r>
+        <w:rPr>
+          <w:rFonts w:ascii="Courier New" w:hAnsi="Courier New" w:cs="Courier New"/>
+          <w:sz w:val="24"/>
+          <w:u w:val="single"/>
+        </w:rPr>
+        <w:t>Logout</w:t>
+      </w:r>
+    </w:p>
+    <w:p>
+      <w:pPr>
+        <w:rPr>
+          <w:rFonts w:ascii="Courier New" w:hAnsi="Courier New" w:cs="Courier New"/>
+          <w:u w:val="single"/>
+        </w:rPr>
+      </w:pPr>
+    </w:p>
+    <w:p>
+      <w:pPr>
+        <w:spacing w:line="276" w:lineRule="auto"/>
+        <w:rPr>
+          <w:rFonts w:ascii="Courier New" w:hAnsi="Courier New" w:cs="Courier New"/>
+        </w:rPr>
+      </w:pPr>
+      <w:r>
+        <w:rPr>
+          <w:rFonts w:ascii="Courier New" w:hAnsi="Courier New" w:cs="Courier New"/>
+          <w:b/>
+        </w:rPr>
+        <w:t xml:space="preserve">Message: </w:t>
+      </w:r>
+      <w:r>
+        <w:rPr>
+          <w:rFonts w:ascii="Courier New" w:hAnsi="Courier New" w:cs="Courier New"/>
+        </w:rPr>
+        <w:t>Logout</w:t>
+      </w:r>
+    </w:p>
+    <w:p>
+      <w:pPr>
+        <w:spacing w:line="276" w:lineRule="auto"/>
+        <w:rPr>
+          <w:rFonts w:ascii="Courier New" w:hAnsi="Courier New" w:cs="Courier New"/>
+        </w:rPr>
+      </w:pPr>
+      <w:r>
+        <w:rPr>
+          <w:rFonts w:ascii="Courier New" w:hAnsi="Courier New" w:cs="Courier New"/>
+          <w:b/>
+        </w:rPr>
+        <w:t xml:space="preserve">Description: </w:t>
+      </w:r>
+      <w:r>
+        <w:rPr>
+          <w:rFonts w:ascii="Courier New" w:hAnsi="Courier New" w:cs="Courier New"/>
+        </w:rPr>
+        <w:t>The user passes a message containing the LOGOUT message to the server. This will then logout the current instance of the user on the server and they will not be able to access the upload and download functionality.</w:t>
+      </w:r>
+      <w:r>
+        <w:rPr>
+          <w:rFonts w:ascii="Courier New" w:hAnsi="Courier New" w:cs="Courier New"/>
+        </w:rPr>
+        <w:t xml:space="preserve"> </w:t>
+      </w:r>
+    </w:p>
+    <w:p>
+      <w:pPr>
+        <w:spacing w:line="276" w:lineRule="auto"/>
+        <w:rPr>
+          <w:rFonts w:ascii="Courier New" w:hAnsi="Courier New" w:cs="Courier New"/>
+        </w:rPr>
+      </w:pPr>
+      <w:r>
+        <w:rPr>
+          <w:rFonts w:ascii="Courier New" w:hAnsi="Courier New" w:cs="Courier New"/>
+          <w:b/>
+        </w:rPr>
+        <w:t xml:space="preserve">Code: </w:t>
+      </w:r>
+      <w:r>
+        <w:rPr>
+          <w:rFonts w:ascii="Courier New" w:hAnsi="Courier New" w:cs="Courier New"/>
+        </w:rPr>
+        <w:t>4</w:t>
+      </w:r>
+      <w:r>
+        <w:rPr>
+          <w:rFonts w:ascii="Courier New" w:hAnsi="Courier New" w:cs="Courier New"/>
+        </w:rPr>
+        <w:t>00</w:t>
+      </w:r>
+    </w:p>
+    <w:p>
+      <w:pPr>
+        <w:spacing w:line="276" w:lineRule="auto"/>
+        <w:rPr>
+          <w:rFonts w:ascii="Courier New" w:hAnsi="Courier New" w:cs="Courier New"/>
+        </w:rPr>
+      </w:pPr>
+      <w:r>
+        <w:rPr>
+          <w:rFonts w:ascii="Courier New" w:hAnsi="Courier New" w:cs="Courier New"/>
+          <w:b/>
+        </w:rPr>
+        <w:t>Message Parameters: [</w:t>
+      </w:r>
+      <w:r>
+        <w:rPr>
+          <w:rFonts w:ascii="Courier New" w:hAnsi="Courier New" w:cs="Courier New"/>
+        </w:rPr>
+        <w:t>hostname, port number, message]</w:t>
+      </w:r>
+    </w:p>
+    <w:p>
+      <w:pPr>
+        <w:spacing w:line="276" w:lineRule="auto"/>
+        <w:rPr>
+          <w:rFonts w:ascii="Courier New" w:hAnsi="Courier New" w:cs="Courier New"/>
+        </w:rPr>
+      </w:pPr>
+      <w:r>
+        <w:rPr>
+          <w:rFonts w:ascii="Courier New" w:hAnsi="Courier New" w:cs="Courier New"/>
+          <w:b/>
+        </w:rPr>
+        <w:t>Example Request:</w:t>
+      </w:r>
+    </w:p>
+    <w:tbl>
+      <w:tblPr>
+        <w:tblStyle w:val="TableGrid"/>
+        <w:tblW w:w="0" w:type="auto"/>
+        <w:tblLook w:val="04A0" w:firstRow="1" w:lastRow="0" w:firstColumn="1" w:lastColumn="0" w:noHBand="0" w:noVBand="1"/>
+      </w:tblPr>
+      <w:tblGrid>
+        <w:gridCol w:w="9016"/>
+      </w:tblGrid>
+      <w:tr>
+        <w:tc>
+          <w:tcPr>
+            <w:tcW w:w="9016" w:type="dxa"/>
+          </w:tcPr>
+          <w:p>
+            <w:pPr>
+              <w:spacing w:line="276" w:lineRule="auto"/>
+              <w:rPr>
+                <w:rFonts w:ascii="Courier New" w:hAnsi="Courier New" w:cs="Courier New"/>
+              </w:rPr>
+            </w:pPr>
+            <w:r>
+              <w:rPr>
+                <w:rFonts w:ascii="Courier New" w:hAnsi="Courier New" w:cs="Courier New"/>
+              </w:rPr>
+              <w:t xml:space="preserve">127.0.0.1, 7, </w:t>
+            </w:r>
+            <w:r>
+              <w:rPr>
+                <w:rFonts w:ascii="Courier New" w:hAnsi="Courier New" w:cs="Courier New"/>
+              </w:rPr>
+              <w:t>4</w:t>
+            </w:r>
+            <w:r>
+              <w:rPr>
+                <w:rFonts w:ascii="Courier New" w:hAnsi="Courier New" w:cs="Courier New"/>
+              </w:rPr>
+              <w:t>00-</w:t>
+            </w:r>
+            <w:r>
+              <w:rPr>
+                <w:rFonts w:ascii="Courier New" w:hAnsi="Courier New" w:cs="Courier New"/>
+              </w:rPr>
+              <w:t>LOGOUT</w:t>
+            </w:r>
+          </w:p>
+          <w:p>
+            <w:pPr>
+              <w:spacing w:line="276" w:lineRule="auto"/>
+              <w:rPr>
+                <w:rFonts w:ascii="Courier New" w:hAnsi="Courier New" w:cs="Courier New"/>
+              </w:rPr>
+            </w:pPr>
+          </w:p>
+        </w:tc>
+      </w:tr>
+    </w:tbl>
+    <w:p>
+      <w:pPr>
+        <w:spacing w:line="276" w:lineRule="auto"/>
+        <w:rPr>
+          <w:rFonts w:ascii="Courier New" w:hAnsi="Courier New" w:cs="Courier New"/>
+        </w:rPr>
+      </w:pPr>
+    </w:p>
+    <w:p>
+      <w:pPr>
+        <w:spacing w:line="276" w:lineRule="auto"/>
+        <w:rPr>
+          <w:rFonts w:ascii="Courier New" w:hAnsi="Courier New" w:cs="Courier New"/>
+        </w:rPr>
+      </w:pPr>
+      <w:r>
+        <w:rPr>
+          <w:rFonts w:ascii="Courier New" w:hAnsi="Courier New" w:cs="Courier New"/>
+          <w:b/>
+        </w:rPr>
+        <w:t xml:space="preserve">Message Response: </w:t>
+      </w:r>
+      <w:r>
+        <w:rPr>
+          <w:rFonts w:ascii="Courier New" w:hAnsi="Courier New" w:cs="Courier New"/>
+        </w:rPr>
+        <w:t>When the user has been successfully logged out from the server, a code of 400 is returned.</w:t>
+      </w:r>
+    </w:p>
+    <w:p>
+      <w:pPr>
+        <w:rPr>
+          <w:rFonts w:ascii="Courier New" w:hAnsi="Courier New" w:cs="Courier New"/>
+          <w:u w:val="single"/>
+        </w:rPr>
+      </w:pPr>
+    </w:p>
+    <w:p>
+      <w:pPr>
+        <w:rPr>
+          <w:rFonts w:ascii="Courier New" w:hAnsi="Courier New" w:cs="Courier New"/>
+          <w:u w:val="single"/>
+        </w:rPr>
+      </w:pPr>
+    </w:p>
+    <w:p>
+      <w:pPr>
+        <w:rPr>
+          <w:rFonts w:ascii="Courier New" w:hAnsi="Courier New" w:cs="Courier New"/>
+          <w:u w:val="single"/>
+        </w:rPr>
+      </w:pPr>
+    </w:p>
+    <w:p>
+      <w:pPr>
+        <w:pStyle w:val="HTMLPreformatted"/>
+        <w:rPr>
+          <w:color w:val="000000"/>
+          <w:sz w:val="24"/>
+        </w:rPr>
+      </w:pPr>
+      <w:r>
+        <w:rPr>
+          <w:color w:val="000000"/>
+          <w:sz w:val="24"/>
+        </w:rPr>
+        <w:lastRenderedPageBreak/>
+        <w:t>Pseudocode of Functionalities</w:t>
+      </w:r>
+    </w:p>
+    <w:p>
+      <w:pPr>
+        <w:pStyle w:val="HTMLPreformatted"/>
+        <w:rPr>
+          <w:color w:val="000000"/>
+          <w:sz w:val="24"/>
+        </w:rPr>
+      </w:pPr>
+      <w:r>
+        <w:rPr>
+          <w:color w:val="000000"/>
+          <w:sz w:val="24"/>
+        </w:rPr>
+        <w:t>-------</w:t>
+      </w:r>
+      <w:r>
+        <w:rPr>
+          <w:color w:val="000000"/>
+          <w:sz w:val="24"/>
+        </w:rPr>
+        <w:t>-------</w:t>
+      </w:r>
+      <w:r>
+        <w:rPr>
+          <w:color w:val="000000"/>
+          <w:sz w:val="24"/>
+        </w:rPr>
+        <w:t>---------------</w:t>
+      </w:r>
+    </w:p>
+    <w:p>
+      <w:pPr>
+        <w:rPr>
+          <w:rFonts w:ascii="Courier New" w:hAnsi="Courier New" w:cs="Courier New"/>
+          <w:u w:val="single"/>
+        </w:rPr>
+      </w:pPr>
+    </w:p>
+    <w:p>
+      <w:pPr>
+        <w:pStyle w:val="ListParagraph"/>
+        <w:numPr>
+          <w:ilvl w:val="0"/>
+          <w:numId w:val="10"/>
+        </w:numPr>
+        <w:rPr>
+          <w:rFonts w:ascii="Courier New" w:hAnsi="Courier New" w:cs="Courier New"/>
+          <w:u w:val="single"/>
+        </w:rPr>
+      </w:pPr>
+      <w:r>
+        <w:rPr>
+          <w:rFonts w:ascii="Courier New" w:hAnsi="Courier New" w:cs="Courier New"/>
+          <w:u w:val="single"/>
+        </w:rPr>
+        <w:t xml:space="preserve">Login </w:t>
+      </w:r>
+    </w:p>
+    <w:p>
+      <w:pPr>
+        <w:rPr>
+          <w:rFonts w:ascii="Courier New" w:hAnsi="Courier New" w:cs="Courier New"/>
+          <w:u w:val="single"/>
+        </w:rPr>
+      </w:pPr>
+      <w:bookmarkStart w:id="0" w:name="_GoBack"/>
+      <w:bookmarkEnd w:id="0"/>
     </w:p>
     <w:sectPr>
       <w:pgSz w:w="11906" w:h="16838"/>
@@ -1355,8 +2899,299 @@
 </file>
 
 <file path=word/numbering.xml><?xml version="1.0" encoding="utf-8"?>
-<w:numbering xmlns:wpc="http://schemas.microsoft.com/office/word/2010/wordprocessingCanvas" xmlns:cx="http://schemas.microsoft.com/office/drawing/2014/chartex" xmlns:cx1="http://schemas.microsoft.com/office/drawing/2015/9/8/chartex" xmlns:mc="http://schemas.openxmlformats.org/markup-compatibility/2006" xmlns:o="urn:schemas-microsoft-com:office:office" xmlns:r="http://schemas.openxmlformats.org/officeDocument/2006/relationships" xmlns:m="http://schemas.openxmlformats.org/officeDocument/2006/math" xmlns:v="urn:schemas-microsoft-com:vml" xmlns:wp14="http://schemas.microsoft.com/office/word/2010/wordprocessingDrawing" xmlns:wp="http://schemas.openxmlformats.org/drawingml/2006/wordprocessingDrawing" xmlns:w10="urn:schemas-microsoft-com:office:word" xmlns:w="http://schemas.openxmlformats.org/wordprocessingml/2006/main" xmlns:w14="http://schemas.microsoft.com/office/word/2010/wordml" xmlns:w15="http://schemas.microsoft.com/office/word/2012/wordml" xmlns:w16se="http://schemas.microsoft.com/office/word/2015/wordml/symex" xmlns:wpg="http://schemas.microsoft.com/office/word/2010/wordprocessingGroup" xmlns:wpi="http://schemas.microsoft.com/office/word/2010/wordprocessingInk" xmlns:wne="http://schemas.microsoft.com/office/word/2006/wordml" xmlns:wps="http://schemas.microsoft.com/office/word/2010/wordprocessingShape" mc:Ignorable="w14 w15 w16se wp14">
+<w:numbering xmlns:wpc="http://schemas.microsoft.com/office/word/2010/wordprocessingCanvas" xmlns:mc="http://schemas.openxmlformats.org/markup-compatibility/2006" xmlns:o="urn:schemas-microsoft-com:office:office" xmlns:r="http://schemas.openxmlformats.org/officeDocument/2006/relationships" xmlns:m="http://schemas.openxmlformats.org/officeDocument/2006/math" xmlns:v="urn:schemas-microsoft-com:vml" xmlns:wp14="http://schemas.microsoft.com/office/word/2010/wordprocessingDrawing" xmlns:wp="http://schemas.openxmlformats.org/drawingml/2006/wordprocessingDrawing" xmlns:w10="urn:schemas-microsoft-com:office:word" xmlns:w="http://schemas.openxmlformats.org/wordprocessingml/2006/main" xmlns:w14="http://schemas.microsoft.com/office/word/2010/wordml" xmlns:w15="http://schemas.microsoft.com/office/word/2012/wordml" xmlns:wpg="http://schemas.microsoft.com/office/word/2010/wordprocessingGroup" xmlns:wpi="http://schemas.microsoft.com/office/word/2010/wordprocessingInk" xmlns:wne="http://schemas.microsoft.com/office/word/2006/wordml" xmlns:wps="http://schemas.microsoft.com/office/word/2010/wordprocessingShape" mc:Ignorable="w14 w15 wp14">
   <w:abstractNum w:abstractNumId="0" w15:restartNumberingAfterBreak="0">
+    <w:nsid w:val="14AA7741"/>
+    <w:multiLevelType w:val="hybridMultilevel"/>
+    <w:tmpl w:val="A20C27B8"/>
+    <w:lvl w:ilvl="0" w:tplc="0809000F">
+      <w:start w:val="1"/>
+      <w:numFmt w:val="decimal"/>
+      <w:lvlText w:val="%1."/>
+      <w:lvlJc w:val="left"/>
+      <w:pPr>
+        <w:ind w:left="720" w:hanging="360"/>
+      </w:pPr>
+      <w:rPr>
+        <w:rFonts w:hint="default"/>
+      </w:rPr>
+    </w:lvl>
+    <w:lvl w:ilvl="1" w:tplc="08090019" w:tentative="1">
+      <w:start w:val="1"/>
+      <w:numFmt w:val="lowerLetter"/>
+      <w:lvlText w:val="%2."/>
+      <w:lvlJc w:val="left"/>
+      <w:pPr>
+        <w:ind w:left="1440" w:hanging="360"/>
+      </w:pPr>
+    </w:lvl>
+    <w:lvl w:ilvl="2" w:tplc="0809001B" w:tentative="1">
+      <w:start w:val="1"/>
+      <w:numFmt w:val="lowerRoman"/>
+      <w:lvlText w:val="%3."/>
+      <w:lvlJc w:val="right"/>
+      <w:pPr>
+        <w:ind w:left="2160" w:hanging="180"/>
+      </w:pPr>
+    </w:lvl>
+    <w:lvl w:ilvl="3" w:tplc="0809000F" w:tentative="1">
+      <w:start w:val="1"/>
+      <w:numFmt w:val="decimal"/>
+      <w:lvlText w:val="%4."/>
+      <w:lvlJc w:val="left"/>
+      <w:pPr>
+        <w:ind w:left="2880" w:hanging="360"/>
+      </w:pPr>
+    </w:lvl>
+    <w:lvl w:ilvl="4" w:tplc="08090019" w:tentative="1">
+      <w:start w:val="1"/>
+      <w:numFmt w:val="lowerLetter"/>
+      <w:lvlText w:val="%5."/>
+      <w:lvlJc w:val="left"/>
+      <w:pPr>
+        <w:ind w:left="3600" w:hanging="360"/>
+      </w:pPr>
+    </w:lvl>
+    <w:lvl w:ilvl="5" w:tplc="0809001B" w:tentative="1">
+      <w:start w:val="1"/>
+      <w:numFmt w:val="lowerRoman"/>
+      <w:lvlText w:val="%6."/>
+      <w:lvlJc w:val="right"/>
+      <w:pPr>
+        <w:ind w:left="4320" w:hanging="180"/>
+      </w:pPr>
+    </w:lvl>
+    <w:lvl w:ilvl="6" w:tplc="0809000F" w:tentative="1">
+      <w:start w:val="1"/>
+      <w:numFmt w:val="decimal"/>
+      <w:lvlText w:val="%7."/>
+      <w:lvlJc w:val="left"/>
+      <w:pPr>
+        <w:ind w:left="5040" w:hanging="360"/>
+      </w:pPr>
+    </w:lvl>
+    <w:lvl w:ilvl="7" w:tplc="08090019" w:tentative="1">
+      <w:start w:val="1"/>
+      <w:numFmt w:val="lowerLetter"/>
+      <w:lvlText w:val="%8."/>
+      <w:lvlJc w:val="left"/>
+      <w:pPr>
+        <w:ind w:left="5760" w:hanging="360"/>
+      </w:pPr>
+    </w:lvl>
+    <w:lvl w:ilvl="8" w:tplc="0809001B" w:tentative="1">
+      <w:start w:val="1"/>
+      <w:numFmt w:val="lowerRoman"/>
+      <w:lvlText w:val="%9."/>
+      <w:lvlJc w:val="right"/>
+      <w:pPr>
+        <w:ind w:left="6480" w:hanging="180"/>
+      </w:pPr>
+    </w:lvl>
+  </w:abstractNum>
+  <w:abstractNum w:abstractNumId="1" w15:restartNumberingAfterBreak="0">
+    <w:nsid w:val="1708512F"/>
+    <w:multiLevelType w:val="hybridMultilevel"/>
+    <w:tmpl w:val="6316B7F6"/>
+    <w:lvl w:ilvl="0" w:tplc="08090003">
+      <w:start w:val="1"/>
+      <w:numFmt w:val="bullet"/>
+      <w:lvlText w:val="o"/>
+      <w:lvlJc w:val="left"/>
+      <w:pPr>
+        <w:ind w:left="720" w:hanging="360"/>
+      </w:pPr>
+      <w:rPr>
+        <w:rFonts w:ascii="Courier New" w:hAnsi="Courier New" w:cs="Courier New" w:hint="default"/>
+      </w:rPr>
+    </w:lvl>
+    <w:lvl w:ilvl="1" w:tplc="08090003" w:tentative="1">
+      <w:start w:val="1"/>
+      <w:numFmt w:val="bullet"/>
+      <w:lvlText w:val="o"/>
+      <w:lvlJc w:val="left"/>
+      <w:pPr>
+        <w:ind w:left="1440" w:hanging="360"/>
+      </w:pPr>
+      <w:rPr>
+        <w:rFonts w:ascii="Courier New" w:hAnsi="Courier New" w:cs="Courier New" w:hint="default"/>
+      </w:rPr>
+    </w:lvl>
+    <w:lvl w:ilvl="2" w:tplc="08090005" w:tentative="1">
+      <w:start w:val="1"/>
+      <w:numFmt w:val="bullet"/>
+      <w:lvlText w:val=""/>
+      <w:lvlJc w:val="left"/>
+      <w:pPr>
+        <w:ind w:left="2160" w:hanging="360"/>
+      </w:pPr>
+      <w:rPr>
+        <w:rFonts w:ascii="Wingdings" w:hAnsi="Wingdings" w:hint="default"/>
+      </w:rPr>
+    </w:lvl>
+    <w:lvl w:ilvl="3" w:tplc="08090001" w:tentative="1">
+      <w:start w:val="1"/>
+      <w:numFmt w:val="bullet"/>
+      <w:lvlText w:val=""/>
+      <w:lvlJc w:val="left"/>
+      <w:pPr>
+        <w:ind w:left="2880" w:hanging="360"/>
+      </w:pPr>
+      <w:rPr>
+        <w:rFonts w:ascii="Symbol" w:hAnsi="Symbol" w:hint="default"/>
+      </w:rPr>
+    </w:lvl>
+    <w:lvl w:ilvl="4" w:tplc="08090003" w:tentative="1">
+      <w:start w:val="1"/>
+      <w:numFmt w:val="bullet"/>
+      <w:lvlText w:val="o"/>
+      <w:lvlJc w:val="left"/>
+      <w:pPr>
+        <w:ind w:left="3600" w:hanging="360"/>
+      </w:pPr>
+      <w:rPr>
+        <w:rFonts w:ascii="Courier New" w:hAnsi="Courier New" w:cs="Courier New" w:hint="default"/>
+      </w:rPr>
+    </w:lvl>
+    <w:lvl w:ilvl="5" w:tplc="08090005" w:tentative="1">
+      <w:start w:val="1"/>
+      <w:numFmt w:val="bullet"/>
+      <w:lvlText w:val=""/>
+      <w:lvlJc w:val="left"/>
+      <w:pPr>
+        <w:ind w:left="4320" w:hanging="360"/>
+      </w:pPr>
+      <w:rPr>
+        <w:rFonts w:ascii="Wingdings" w:hAnsi="Wingdings" w:hint="default"/>
+      </w:rPr>
+    </w:lvl>
+    <w:lvl w:ilvl="6" w:tplc="08090001" w:tentative="1">
+      <w:start w:val="1"/>
+      <w:numFmt w:val="bullet"/>
+      <w:lvlText w:val=""/>
+      <w:lvlJc w:val="left"/>
+      <w:pPr>
+        <w:ind w:left="5040" w:hanging="360"/>
+      </w:pPr>
+      <w:rPr>
+        <w:rFonts w:ascii="Symbol" w:hAnsi="Symbol" w:hint="default"/>
+      </w:rPr>
+    </w:lvl>
+    <w:lvl w:ilvl="7" w:tplc="08090003" w:tentative="1">
+      <w:start w:val="1"/>
+      <w:numFmt w:val="bullet"/>
+      <w:lvlText w:val="o"/>
+      <w:lvlJc w:val="left"/>
+      <w:pPr>
+        <w:ind w:left="5760" w:hanging="360"/>
+      </w:pPr>
+      <w:rPr>
+        <w:rFonts w:ascii="Courier New" w:hAnsi="Courier New" w:cs="Courier New" w:hint="default"/>
+      </w:rPr>
+    </w:lvl>
+    <w:lvl w:ilvl="8" w:tplc="08090005" w:tentative="1">
+      <w:start w:val="1"/>
+      <w:numFmt w:val="bullet"/>
+      <w:lvlText w:val=""/>
+      <w:lvlJc w:val="left"/>
+      <w:pPr>
+        <w:ind w:left="6480" w:hanging="360"/>
+      </w:pPr>
+      <w:rPr>
+        <w:rFonts w:ascii="Wingdings" w:hAnsi="Wingdings" w:hint="default"/>
+      </w:rPr>
+    </w:lvl>
+  </w:abstractNum>
+  <w:abstractNum w:abstractNumId="2" w15:restartNumberingAfterBreak="0">
+    <w:nsid w:val="1C9363B9"/>
+    <w:multiLevelType w:val="hybridMultilevel"/>
+    <w:tmpl w:val="C84EE13A"/>
+    <w:lvl w:ilvl="0" w:tplc="0809000F">
+      <w:start w:val="1"/>
+      <w:numFmt w:val="decimal"/>
+      <w:lvlText w:val="%1."/>
+      <w:lvlJc w:val="left"/>
+      <w:pPr>
+        <w:ind w:left="720" w:hanging="360"/>
+      </w:pPr>
+      <w:rPr>
+        <w:rFonts w:hint="default"/>
+      </w:rPr>
+    </w:lvl>
+    <w:lvl w:ilvl="1" w:tplc="08090019" w:tentative="1">
+      <w:start w:val="1"/>
+      <w:numFmt w:val="lowerLetter"/>
+      <w:lvlText w:val="%2."/>
+      <w:lvlJc w:val="left"/>
+      <w:pPr>
+        <w:ind w:left="1440" w:hanging="360"/>
+      </w:pPr>
+    </w:lvl>
+    <w:lvl w:ilvl="2" w:tplc="0809001B" w:tentative="1">
+      <w:start w:val="1"/>
+      <w:numFmt w:val="lowerRoman"/>
+      <w:lvlText w:val="%3."/>
+      <w:lvlJc w:val="right"/>
+      <w:pPr>
+        <w:ind w:left="2160" w:hanging="180"/>
+      </w:pPr>
+    </w:lvl>
+    <w:lvl w:ilvl="3" w:tplc="0809000F" w:tentative="1">
+      <w:start w:val="1"/>
+      <w:numFmt w:val="decimal"/>
+      <w:lvlText w:val="%4."/>
+      <w:lvlJc w:val="left"/>
+      <w:pPr>
+        <w:ind w:left="2880" w:hanging="360"/>
+      </w:pPr>
+    </w:lvl>
+    <w:lvl w:ilvl="4" w:tplc="08090019" w:tentative="1">
+      <w:start w:val="1"/>
+      <w:numFmt w:val="lowerLetter"/>
+      <w:lvlText w:val="%5."/>
+      <w:lvlJc w:val="left"/>
+      <w:pPr>
+        <w:ind w:left="3600" w:hanging="360"/>
+      </w:pPr>
+    </w:lvl>
+    <w:lvl w:ilvl="5" w:tplc="0809001B" w:tentative="1">
+      <w:start w:val="1"/>
+      <w:numFmt w:val="lowerRoman"/>
+      <w:lvlText w:val="%6."/>
+      <w:lvlJc w:val="right"/>
+      <w:pPr>
+        <w:ind w:left="4320" w:hanging="180"/>
+      </w:pPr>
+    </w:lvl>
+    <w:lvl w:ilvl="6" w:tplc="0809000F" w:tentative="1">
+      <w:start w:val="1"/>
+      <w:numFmt w:val="decimal"/>
+      <w:lvlText w:val="%7."/>
+      <w:lvlJc w:val="left"/>
+      <w:pPr>
+        <w:ind w:left="5040" w:hanging="360"/>
+      </w:pPr>
+    </w:lvl>
+    <w:lvl w:ilvl="7" w:tplc="08090019" w:tentative="1">
+      <w:start w:val="1"/>
+      <w:numFmt w:val="lowerLetter"/>
+      <w:lvlText w:val="%8."/>
+      <w:lvlJc w:val="left"/>
+      <w:pPr>
+        <w:ind w:left="5760" w:hanging="360"/>
+      </w:pPr>
+    </w:lvl>
+    <w:lvl w:ilvl="8" w:tplc="0809001B" w:tentative="1">
+      <w:start w:val="1"/>
+      <w:numFmt w:val="lowerRoman"/>
+      <w:lvlText w:val="%9."/>
+      <w:lvlJc w:val="right"/>
+      <w:pPr>
+        <w:ind w:left="6480" w:hanging="180"/>
+      </w:pPr>
+    </w:lvl>
+  </w:abstractNum>
+  <w:abstractNum w:abstractNumId="3" w15:restartNumberingAfterBreak="0">
     <w:nsid w:val="1E9D11E5"/>
     <w:multiLevelType w:val="hybridMultilevel"/>
     <w:tmpl w:val="FD4ABDFE"/>
@@ -1446,7 +3281,298 @@
       </w:pPr>
     </w:lvl>
   </w:abstractNum>
-  <w:abstractNum w:abstractNumId="1" w15:restartNumberingAfterBreak="0">
+  <w:abstractNum w:abstractNumId="4" w15:restartNumberingAfterBreak="0">
+    <w:nsid w:val="229432FF"/>
+    <w:multiLevelType w:val="hybridMultilevel"/>
+    <w:tmpl w:val="AAF041DA"/>
+    <w:lvl w:ilvl="0" w:tplc="0809000F">
+      <w:start w:val="1"/>
+      <w:numFmt w:val="decimal"/>
+      <w:lvlText w:val="%1."/>
+      <w:lvlJc w:val="left"/>
+      <w:pPr>
+        <w:ind w:left="720" w:hanging="360"/>
+      </w:pPr>
+      <w:rPr>
+        <w:rFonts w:hint="default"/>
+      </w:rPr>
+    </w:lvl>
+    <w:lvl w:ilvl="1" w:tplc="08090019" w:tentative="1">
+      <w:start w:val="1"/>
+      <w:numFmt w:val="lowerLetter"/>
+      <w:lvlText w:val="%2."/>
+      <w:lvlJc w:val="left"/>
+      <w:pPr>
+        <w:ind w:left="1440" w:hanging="360"/>
+      </w:pPr>
+    </w:lvl>
+    <w:lvl w:ilvl="2" w:tplc="0809001B" w:tentative="1">
+      <w:start w:val="1"/>
+      <w:numFmt w:val="lowerRoman"/>
+      <w:lvlText w:val="%3."/>
+      <w:lvlJc w:val="right"/>
+      <w:pPr>
+        <w:ind w:left="2160" w:hanging="180"/>
+      </w:pPr>
+    </w:lvl>
+    <w:lvl w:ilvl="3" w:tplc="0809000F" w:tentative="1">
+      <w:start w:val="1"/>
+      <w:numFmt w:val="decimal"/>
+      <w:lvlText w:val="%4."/>
+      <w:lvlJc w:val="left"/>
+      <w:pPr>
+        <w:ind w:left="2880" w:hanging="360"/>
+      </w:pPr>
+    </w:lvl>
+    <w:lvl w:ilvl="4" w:tplc="08090019" w:tentative="1">
+      <w:start w:val="1"/>
+      <w:numFmt w:val="lowerLetter"/>
+      <w:lvlText w:val="%5."/>
+      <w:lvlJc w:val="left"/>
+      <w:pPr>
+        <w:ind w:left="3600" w:hanging="360"/>
+      </w:pPr>
+    </w:lvl>
+    <w:lvl w:ilvl="5" w:tplc="0809001B" w:tentative="1">
+      <w:start w:val="1"/>
+      <w:numFmt w:val="lowerRoman"/>
+      <w:lvlText w:val="%6."/>
+      <w:lvlJc w:val="right"/>
+      <w:pPr>
+        <w:ind w:left="4320" w:hanging="180"/>
+      </w:pPr>
+    </w:lvl>
+    <w:lvl w:ilvl="6" w:tplc="0809000F" w:tentative="1">
+      <w:start w:val="1"/>
+      <w:numFmt w:val="decimal"/>
+      <w:lvlText w:val="%7."/>
+      <w:lvlJc w:val="left"/>
+      <w:pPr>
+        <w:ind w:left="5040" w:hanging="360"/>
+      </w:pPr>
+    </w:lvl>
+    <w:lvl w:ilvl="7" w:tplc="08090019" w:tentative="1">
+      <w:start w:val="1"/>
+      <w:numFmt w:val="lowerLetter"/>
+      <w:lvlText w:val="%8."/>
+      <w:lvlJc w:val="left"/>
+      <w:pPr>
+        <w:ind w:left="5760" w:hanging="360"/>
+      </w:pPr>
+    </w:lvl>
+    <w:lvl w:ilvl="8" w:tplc="0809001B" w:tentative="1">
+      <w:start w:val="1"/>
+      <w:numFmt w:val="lowerRoman"/>
+      <w:lvlText w:val="%9."/>
+      <w:lvlJc w:val="right"/>
+      <w:pPr>
+        <w:ind w:left="6480" w:hanging="180"/>
+      </w:pPr>
+    </w:lvl>
+  </w:abstractNum>
+  <w:abstractNum w:abstractNumId="5" w15:restartNumberingAfterBreak="0">
+    <w:nsid w:val="4C407CED"/>
+    <w:multiLevelType w:val="hybridMultilevel"/>
+    <w:tmpl w:val="CF0A2F0C"/>
+    <w:lvl w:ilvl="0" w:tplc="08090009">
+      <w:start w:val="1"/>
+      <w:numFmt w:val="bullet"/>
+      <w:lvlText w:val=""/>
+      <w:lvlJc w:val="left"/>
+      <w:pPr>
+        <w:ind w:left="720" w:hanging="360"/>
+      </w:pPr>
+      <w:rPr>
+        <w:rFonts w:ascii="Wingdings" w:hAnsi="Wingdings" w:hint="default"/>
+      </w:rPr>
+    </w:lvl>
+    <w:lvl w:ilvl="1" w:tplc="08090003" w:tentative="1">
+      <w:start w:val="1"/>
+      <w:numFmt w:val="bullet"/>
+      <w:lvlText w:val="o"/>
+      <w:lvlJc w:val="left"/>
+      <w:pPr>
+        <w:ind w:left="1440" w:hanging="360"/>
+      </w:pPr>
+      <w:rPr>
+        <w:rFonts w:ascii="Courier New" w:hAnsi="Courier New" w:cs="Courier New" w:hint="default"/>
+      </w:rPr>
+    </w:lvl>
+    <w:lvl w:ilvl="2" w:tplc="08090005" w:tentative="1">
+      <w:start w:val="1"/>
+      <w:numFmt w:val="bullet"/>
+      <w:lvlText w:val=""/>
+      <w:lvlJc w:val="left"/>
+      <w:pPr>
+        <w:ind w:left="2160" w:hanging="360"/>
+      </w:pPr>
+      <w:rPr>
+        <w:rFonts w:ascii="Wingdings" w:hAnsi="Wingdings" w:hint="default"/>
+      </w:rPr>
+    </w:lvl>
+    <w:lvl w:ilvl="3" w:tplc="08090001" w:tentative="1">
+      <w:start w:val="1"/>
+      <w:numFmt w:val="bullet"/>
+      <w:lvlText w:val=""/>
+      <w:lvlJc w:val="left"/>
+      <w:pPr>
+        <w:ind w:left="2880" w:hanging="360"/>
+      </w:pPr>
+      <w:rPr>
+        <w:rFonts w:ascii="Symbol" w:hAnsi="Symbol" w:hint="default"/>
+      </w:rPr>
+    </w:lvl>
+    <w:lvl w:ilvl="4" w:tplc="08090003" w:tentative="1">
+      <w:start w:val="1"/>
+      <w:numFmt w:val="bullet"/>
+      <w:lvlText w:val="o"/>
+      <w:lvlJc w:val="left"/>
+      <w:pPr>
+        <w:ind w:left="3600" w:hanging="360"/>
+      </w:pPr>
+      <w:rPr>
+        <w:rFonts w:ascii="Courier New" w:hAnsi="Courier New" w:cs="Courier New" w:hint="default"/>
+      </w:rPr>
+    </w:lvl>
+    <w:lvl w:ilvl="5" w:tplc="08090005" w:tentative="1">
+      <w:start w:val="1"/>
+      <w:numFmt w:val="bullet"/>
+      <w:lvlText w:val=""/>
+      <w:lvlJc w:val="left"/>
+      <w:pPr>
+        <w:ind w:left="4320" w:hanging="360"/>
+      </w:pPr>
+      <w:rPr>
+        <w:rFonts w:ascii="Wingdings" w:hAnsi="Wingdings" w:hint="default"/>
+      </w:rPr>
+    </w:lvl>
+    <w:lvl w:ilvl="6" w:tplc="08090001" w:tentative="1">
+      <w:start w:val="1"/>
+      <w:numFmt w:val="bullet"/>
+      <w:lvlText w:val=""/>
+      <w:lvlJc w:val="left"/>
+      <w:pPr>
+        <w:ind w:left="5040" w:hanging="360"/>
+      </w:pPr>
+      <w:rPr>
+        <w:rFonts w:ascii="Symbol" w:hAnsi="Symbol" w:hint="default"/>
+      </w:rPr>
+    </w:lvl>
+    <w:lvl w:ilvl="7" w:tplc="08090003" w:tentative="1">
+      <w:start w:val="1"/>
+      <w:numFmt w:val="bullet"/>
+      <w:lvlText w:val="o"/>
+      <w:lvlJc w:val="left"/>
+      <w:pPr>
+        <w:ind w:left="5760" w:hanging="360"/>
+      </w:pPr>
+      <w:rPr>
+        <w:rFonts w:ascii="Courier New" w:hAnsi="Courier New" w:cs="Courier New" w:hint="default"/>
+      </w:rPr>
+    </w:lvl>
+    <w:lvl w:ilvl="8" w:tplc="08090005" w:tentative="1">
+      <w:start w:val="1"/>
+      <w:numFmt w:val="bullet"/>
+      <w:lvlText w:val=""/>
+      <w:lvlJc w:val="left"/>
+      <w:pPr>
+        <w:ind w:left="6480" w:hanging="360"/>
+      </w:pPr>
+      <w:rPr>
+        <w:rFonts w:ascii="Wingdings" w:hAnsi="Wingdings" w:hint="default"/>
+      </w:rPr>
+    </w:lvl>
+  </w:abstractNum>
+  <w:abstractNum w:abstractNumId="6" w15:restartNumberingAfterBreak="0">
+    <w:nsid w:val="60532358"/>
+    <w:multiLevelType w:val="hybridMultilevel"/>
+    <w:tmpl w:val="A20C27B8"/>
+    <w:lvl w:ilvl="0" w:tplc="0809000F">
+      <w:start w:val="1"/>
+      <w:numFmt w:val="decimal"/>
+      <w:lvlText w:val="%1."/>
+      <w:lvlJc w:val="left"/>
+      <w:pPr>
+        <w:ind w:left="720" w:hanging="360"/>
+      </w:pPr>
+      <w:rPr>
+        <w:rFonts w:hint="default"/>
+      </w:rPr>
+    </w:lvl>
+    <w:lvl w:ilvl="1" w:tplc="08090019" w:tentative="1">
+      <w:start w:val="1"/>
+      <w:numFmt w:val="lowerLetter"/>
+      <w:lvlText w:val="%2."/>
+      <w:lvlJc w:val="left"/>
+      <w:pPr>
+        <w:ind w:left="1440" w:hanging="360"/>
+      </w:pPr>
+    </w:lvl>
+    <w:lvl w:ilvl="2" w:tplc="0809001B" w:tentative="1">
+      <w:start w:val="1"/>
+      <w:numFmt w:val="lowerRoman"/>
+      <w:lvlText w:val="%3."/>
+      <w:lvlJc w:val="right"/>
+      <w:pPr>
+        <w:ind w:left="2160" w:hanging="180"/>
+      </w:pPr>
+    </w:lvl>
+    <w:lvl w:ilvl="3" w:tplc="0809000F" w:tentative="1">
+      <w:start w:val="1"/>
+      <w:numFmt w:val="decimal"/>
+      <w:lvlText w:val="%4."/>
+      <w:lvlJc w:val="left"/>
+      <w:pPr>
+        <w:ind w:left="2880" w:hanging="360"/>
+      </w:pPr>
+    </w:lvl>
+    <w:lvl w:ilvl="4" w:tplc="08090019" w:tentative="1">
+      <w:start w:val="1"/>
+      <w:numFmt w:val="lowerLetter"/>
+      <w:lvlText w:val="%5."/>
+      <w:lvlJc w:val="left"/>
+      <w:pPr>
+        <w:ind w:left="3600" w:hanging="360"/>
+      </w:pPr>
+    </w:lvl>
+    <w:lvl w:ilvl="5" w:tplc="0809001B" w:tentative="1">
+      <w:start w:val="1"/>
+      <w:numFmt w:val="lowerRoman"/>
+      <w:lvlText w:val="%6."/>
+      <w:lvlJc w:val="right"/>
+      <w:pPr>
+        <w:ind w:left="4320" w:hanging="180"/>
+      </w:pPr>
+    </w:lvl>
+    <w:lvl w:ilvl="6" w:tplc="0809000F" w:tentative="1">
+      <w:start w:val="1"/>
+      <w:numFmt w:val="decimal"/>
+      <w:lvlText w:val="%7."/>
+      <w:lvlJc w:val="left"/>
+      <w:pPr>
+        <w:ind w:left="5040" w:hanging="360"/>
+      </w:pPr>
+    </w:lvl>
+    <w:lvl w:ilvl="7" w:tplc="08090019" w:tentative="1">
+      <w:start w:val="1"/>
+      <w:numFmt w:val="lowerLetter"/>
+      <w:lvlText w:val="%8."/>
+      <w:lvlJc w:val="left"/>
+      <w:pPr>
+        <w:ind w:left="5760" w:hanging="360"/>
+      </w:pPr>
+    </w:lvl>
+    <w:lvl w:ilvl="8" w:tplc="0809001B" w:tentative="1">
+      <w:start w:val="1"/>
+      <w:numFmt w:val="lowerRoman"/>
+      <w:lvlText w:val="%9."/>
+      <w:lvlJc w:val="right"/>
+      <w:pPr>
+        <w:ind w:left="6480" w:hanging="180"/>
+      </w:pPr>
+    </w:lvl>
+  </w:abstractNum>
+  <w:abstractNum w:abstractNumId="7" w15:restartNumberingAfterBreak="0">
     <w:nsid w:val="6D2F5FF5"/>
     <w:multiLevelType w:val="hybridMultilevel"/>
     <w:tmpl w:val="EA820C8E"/>
@@ -1535,17 +3661,243 @@
       </w:pPr>
     </w:lvl>
   </w:abstractNum>
+  <w:abstractNum w:abstractNumId="8" w15:restartNumberingAfterBreak="0">
+    <w:nsid w:val="70983C3A"/>
+    <w:multiLevelType w:val="hybridMultilevel"/>
+    <w:tmpl w:val="8EA03562"/>
+    <w:lvl w:ilvl="0" w:tplc="08090005">
+      <w:start w:val="1"/>
+      <w:numFmt w:val="bullet"/>
+      <w:lvlText w:val=""/>
+      <w:lvlJc w:val="left"/>
+      <w:pPr>
+        <w:ind w:left="720" w:hanging="360"/>
+      </w:pPr>
+      <w:rPr>
+        <w:rFonts w:ascii="Wingdings" w:hAnsi="Wingdings" w:hint="default"/>
+      </w:rPr>
+    </w:lvl>
+    <w:lvl w:ilvl="1" w:tplc="08090003" w:tentative="1">
+      <w:start w:val="1"/>
+      <w:numFmt w:val="bullet"/>
+      <w:lvlText w:val="o"/>
+      <w:lvlJc w:val="left"/>
+      <w:pPr>
+        <w:ind w:left="1440" w:hanging="360"/>
+      </w:pPr>
+      <w:rPr>
+        <w:rFonts w:ascii="Courier New" w:hAnsi="Courier New" w:cs="Courier New" w:hint="default"/>
+      </w:rPr>
+    </w:lvl>
+    <w:lvl w:ilvl="2" w:tplc="08090005" w:tentative="1">
+      <w:start w:val="1"/>
+      <w:numFmt w:val="bullet"/>
+      <w:lvlText w:val=""/>
+      <w:lvlJc w:val="left"/>
+      <w:pPr>
+        <w:ind w:left="2160" w:hanging="360"/>
+      </w:pPr>
+      <w:rPr>
+        <w:rFonts w:ascii="Wingdings" w:hAnsi="Wingdings" w:hint="default"/>
+      </w:rPr>
+    </w:lvl>
+    <w:lvl w:ilvl="3" w:tplc="08090001" w:tentative="1">
+      <w:start w:val="1"/>
+      <w:numFmt w:val="bullet"/>
+      <w:lvlText w:val=""/>
+      <w:lvlJc w:val="left"/>
+      <w:pPr>
+        <w:ind w:left="2880" w:hanging="360"/>
+      </w:pPr>
+      <w:rPr>
+        <w:rFonts w:ascii="Symbol" w:hAnsi="Symbol" w:hint="default"/>
+      </w:rPr>
+    </w:lvl>
+    <w:lvl w:ilvl="4" w:tplc="08090003" w:tentative="1">
+      <w:start w:val="1"/>
+      <w:numFmt w:val="bullet"/>
+      <w:lvlText w:val="o"/>
+      <w:lvlJc w:val="left"/>
+      <w:pPr>
+        <w:ind w:left="3600" w:hanging="360"/>
+      </w:pPr>
+      <w:rPr>
+        <w:rFonts w:ascii="Courier New" w:hAnsi="Courier New" w:cs="Courier New" w:hint="default"/>
+      </w:rPr>
+    </w:lvl>
+    <w:lvl w:ilvl="5" w:tplc="08090005" w:tentative="1">
+      <w:start w:val="1"/>
+      <w:numFmt w:val="bullet"/>
+      <w:lvlText w:val=""/>
+      <w:lvlJc w:val="left"/>
+      <w:pPr>
+        <w:ind w:left="4320" w:hanging="360"/>
+      </w:pPr>
+      <w:rPr>
+        <w:rFonts w:ascii="Wingdings" w:hAnsi="Wingdings" w:hint="default"/>
+      </w:rPr>
+    </w:lvl>
+    <w:lvl w:ilvl="6" w:tplc="08090001" w:tentative="1">
+      <w:start w:val="1"/>
+      <w:numFmt w:val="bullet"/>
+      <w:lvlText w:val=""/>
+      <w:lvlJc w:val="left"/>
+      <w:pPr>
+        <w:ind w:left="5040" w:hanging="360"/>
+      </w:pPr>
+      <w:rPr>
+        <w:rFonts w:ascii="Symbol" w:hAnsi="Symbol" w:hint="default"/>
+      </w:rPr>
+    </w:lvl>
+    <w:lvl w:ilvl="7" w:tplc="08090003" w:tentative="1">
+      <w:start w:val="1"/>
+      <w:numFmt w:val="bullet"/>
+      <w:lvlText w:val="o"/>
+      <w:lvlJc w:val="left"/>
+      <w:pPr>
+        <w:ind w:left="5760" w:hanging="360"/>
+      </w:pPr>
+      <w:rPr>
+        <w:rFonts w:ascii="Courier New" w:hAnsi="Courier New" w:cs="Courier New" w:hint="default"/>
+      </w:rPr>
+    </w:lvl>
+    <w:lvl w:ilvl="8" w:tplc="08090005" w:tentative="1">
+      <w:start w:val="1"/>
+      <w:numFmt w:val="bullet"/>
+      <w:lvlText w:val=""/>
+      <w:lvlJc w:val="left"/>
+      <w:pPr>
+        <w:ind w:left="6480" w:hanging="360"/>
+      </w:pPr>
+      <w:rPr>
+        <w:rFonts w:ascii="Wingdings" w:hAnsi="Wingdings" w:hint="default"/>
+      </w:rPr>
+    </w:lvl>
+  </w:abstractNum>
+  <w:abstractNum w:abstractNumId="9" w15:restartNumberingAfterBreak="0">
+    <w:nsid w:val="7FEB2A15"/>
+    <w:multiLevelType w:val="hybridMultilevel"/>
+    <w:tmpl w:val="1FE05622"/>
+    <w:lvl w:ilvl="0" w:tplc="0809000F">
+      <w:start w:val="1"/>
+      <w:numFmt w:val="decimal"/>
+      <w:lvlText w:val="%1."/>
+      <w:lvlJc w:val="left"/>
+      <w:pPr>
+        <w:ind w:left="720" w:hanging="360"/>
+      </w:pPr>
+      <w:rPr>
+        <w:rFonts w:hint="default"/>
+      </w:rPr>
+    </w:lvl>
+    <w:lvl w:ilvl="1" w:tplc="08090019" w:tentative="1">
+      <w:start w:val="1"/>
+      <w:numFmt w:val="lowerLetter"/>
+      <w:lvlText w:val="%2."/>
+      <w:lvlJc w:val="left"/>
+      <w:pPr>
+        <w:ind w:left="1440" w:hanging="360"/>
+      </w:pPr>
+    </w:lvl>
+    <w:lvl w:ilvl="2" w:tplc="0809001B" w:tentative="1">
+      <w:start w:val="1"/>
+      <w:numFmt w:val="lowerRoman"/>
+      <w:lvlText w:val="%3."/>
+      <w:lvlJc w:val="right"/>
+      <w:pPr>
+        <w:ind w:left="2160" w:hanging="180"/>
+      </w:pPr>
+    </w:lvl>
+    <w:lvl w:ilvl="3" w:tplc="0809000F" w:tentative="1">
+      <w:start w:val="1"/>
+      <w:numFmt w:val="decimal"/>
+      <w:lvlText w:val="%4."/>
+      <w:lvlJc w:val="left"/>
+      <w:pPr>
+        <w:ind w:left="2880" w:hanging="360"/>
+      </w:pPr>
+    </w:lvl>
+    <w:lvl w:ilvl="4" w:tplc="08090019" w:tentative="1">
+      <w:start w:val="1"/>
+      <w:numFmt w:val="lowerLetter"/>
+      <w:lvlText w:val="%5."/>
+      <w:lvlJc w:val="left"/>
+      <w:pPr>
+        <w:ind w:left="3600" w:hanging="360"/>
+      </w:pPr>
+    </w:lvl>
+    <w:lvl w:ilvl="5" w:tplc="0809001B" w:tentative="1">
+      <w:start w:val="1"/>
+      <w:numFmt w:val="lowerRoman"/>
+      <w:lvlText w:val="%6."/>
+      <w:lvlJc w:val="right"/>
+      <w:pPr>
+        <w:ind w:left="4320" w:hanging="180"/>
+      </w:pPr>
+    </w:lvl>
+    <w:lvl w:ilvl="6" w:tplc="0809000F" w:tentative="1">
+      <w:start w:val="1"/>
+      <w:numFmt w:val="decimal"/>
+      <w:lvlText w:val="%7."/>
+      <w:lvlJc w:val="left"/>
+      <w:pPr>
+        <w:ind w:left="5040" w:hanging="360"/>
+      </w:pPr>
+    </w:lvl>
+    <w:lvl w:ilvl="7" w:tplc="08090019" w:tentative="1">
+      <w:start w:val="1"/>
+      <w:numFmt w:val="lowerLetter"/>
+      <w:lvlText w:val="%8."/>
+      <w:lvlJc w:val="left"/>
+      <w:pPr>
+        <w:ind w:left="5760" w:hanging="360"/>
+      </w:pPr>
+    </w:lvl>
+    <w:lvl w:ilvl="8" w:tplc="0809001B" w:tentative="1">
+      <w:start w:val="1"/>
+      <w:numFmt w:val="lowerRoman"/>
+      <w:lvlText w:val="%9."/>
+      <w:lvlJc w:val="right"/>
+      <w:pPr>
+        <w:ind w:left="6480" w:hanging="180"/>
+      </w:pPr>
+    </w:lvl>
+  </w:abstractNum>
   <w:num w:numId="1">
+    <w:abstractNumId w:val="3"/>
+  </w:num>
+  <w:num w:numId="2">
+    <w:abstractNumId w:val="7"/>
+  </w:num>
+  <w:num w:numId="3">
+    <w:abstractNumId w:val="1"/>
+  </w:num>
+  <w:num w:numId="4">
+    <w:abstractNumId w:val="5"/>
+  </w:num>
+  <w:num w:numId="5">
+    <w:abstractNumId w:val="8"/>
+  </w:num>
+  <w:num w:numId="6">
+    <w:abstractNumId w:val="4"/>
+  </w:num>
+  <w:num w:numId="7">
+    <w:abstractNumId w:val="9"/>
+  </w:num>
+  <w:num w:numId="8">
+    <w:abstractNumId w:val="6"/>
+  </w:num>
+  <w:num w:numId="9">
     <w:abstractNumId w:val="0"/>
   </w:num>
-  <w:num w:numId="2">
-    <w:abstractNumId w:val="1"/>
+  <w:num w:numId="10">
+    <w:abstractNumId w:val="2"/>
   </w:num>
 </w:numbering>
 </file>
 
 <file path=word/styles.xml><?xml version="1.0" encoding="utf-8"?>
-<w:styles xmlns:mc="http://schemas.openxmlformats.org/markup-compatibility/2006" xmlns:r="http://schemas.openxmlformats.org/officeDocument/2006/relationships" xmlns:w="http://schemas.openxmlformats.org/wordprocessingml/2006/main" xmlns:w14="http://schemas.microsoft.com/office/word/2010/wordml" xmlns:w15="http://schemas.microsoft.com/office/word/2012/wordml" xmlns:w16se="http://schemas.microsoft.com/office/word/2015/wordml/symex" mc:Ignorable="w14 w15 w16se">
+<w:styles xmlns:mc="http://schemas.openxmlformats.org/markup-compatibility/2006" xmlns:r="http://schemas.openxmlformats.org/officeDocument/2006/relationships" xmlns:w="http://schemas.openxmlformats.org/wordprocessingml/2006/main" xmlns:w14="http://schemas.microsoft.com/office/word/2010/wordml" xmlns:w15="http://schemas.microsoft.com/office/word/2012/wordml" mc:Ignorable="w14 w15">
   <w:docDefaults>
     <w:rPrDefault>
       <w:rPr>
@@ -1937,6 +4289,7 @@
   <w:style w:type="paragraph" w:default="1" w:styleId="Normal">
     <w:name w:val="Normal"/>
     <w:qFormat/>
+    <w:rsid w:val="00353F3A"/>
   </w:style>
   <w:style w:type="paragraph" w:styleId="Heading1">
     <w:name w:val="heading 1"/>
@@ -1962,7 +4315,6 @@
   <w:style w:type="character" w:default="1" w:styleId="DefaultParagraphFont">
     <w:name w:val="Default Paragraph Font"/>
     <w:uiPriority w:val="1"/>
-    <w:semiHidden/>
     <w:unhideWhenUsed/>
   </w:style>
   <w:style w:type="table" w:default="1" w:styleId="TableNormal">
@@ -2079,6 +4431,25 @@
       <w:ind w:left="720"/>
       <w:contextualSpacing/>
     </w:pPr>
+  </w:style>
+  <w:style w:type="table" w:styleId="TableGrid">
+    <w:name w:val="Table Grid"/>
+    <w:basedOn w:val="TableNormal"/>
+    <w:uiPriority w:val="39"/>
+    <w:rsid w:val="00A1723B"/>
+    <w:pPr>
+      <w:spacing w:after="0" w:line="240" w:lineRule="auto"/>
+    </w:pPr>
+    <w:tblPr>
+      <w:tblBorders>
+        <w:top w:val="single" w:sz="4" w:space="0" w:color="auto"/>
+        <w:left w:val="single" w:sz="4" w:space="0" w:color="auto"/>
+        <w:bottom w:val="single" w:sz="4" w:space="0" w:color="auto"/>
+        <w:right w:val="single" w:sz="4" w:space="0" w:color="auto"/>
+        <w:insideH w:val="single" w:sz="4" w:space="0" w:color="auto"/>
+        <w:insideV w:val="single" w:sz="4" w:space="0" w:color="auto"/>
+      </w:tblBorders>
+    </w:tblPr>
   </w:style>
 </w:styles>
 </file>
@@ -2349,7 +4720,7 @@
 </file>
 
 <file path=customXml/itemProps1.xml><?xml version="1.0" encoding="utf-8"?>
-<ds:datastoreItem xmlns:ds="http://schemas.openxmlformats.org/officeDocument/2006/customXml" ds:itemID="{2059862D-9DE7-4895-A070-01AA9FF67C86}">
+<ds:datastoreItem xmlns:ds="http://schemas.openxmlformats.org/officeDocument/2006/customXml" ds:itemID="{044360C2-0F44-4F38-B091-9E8EE429517C}">
   <ds:schemaRefs>
     <ds:schemaRef ds:uri="http://schemas.openxmlformats.org/officeDocument/2006/bibliography"/>
   </ds:schemaRefs>

</xml_diff>

<commit_message>
Updated protocol document and added new code
</commit_message>
<xml_diff>
--- a/Protocol Document.docx
+++ b/Protocol Document.docx
@@ -1,6 +1,6 @@
 
 <file path=word/document.xml><?xml version="1.0" encoding="utf-8"?>
-<w:document xmlns:wpc="http://schemas.microsoft.com/office/word/2010/wordprocessingCanvas" xmlns:mc="http://schemas.openxmlformats.org/markup-compatibility/2006" xmlns:o="urn:schemas-microsoft-com:office:office" xmlns:r="http://schemas.openxmlformats.org/officeDocument/2006/relationships" xmlns:m="http://schemas.openxmlformats.org/officeDocument/2006/math" xmlns:v="urn:schemas-microsoft-com:vml" xmlns:wp14="http://schemas.microsoft.com/office/word/2010/wordprocessingDrawing" xmlns:wp="http://schemas.openxmlformats.org/drawingml/2006/wordprocessingDrawing" xmlns:w10="urn:schemas-microsoft-com:office:word" xmlns:w="http://schemas.openxmlformats.org/wordprocessingml/2006/main" xmlns:w14="http://schemas.microsoft.com/office/word/2010/wordml" xmlns:w15="http://schemas.microsoft.com/office/word/2012/wordml" xmlns:wpg="http://schemas.microsoft.com/office/word/2010/wordprocessingGroup" xmlns:wpi="http://schemas.microsoft.com/office/word/2010/wordprocessingInk" xmlns:wne="http://schemas.microsoft.com/office/word/2006/wordml" xmlns:wps="http://schemas.microsoft.com/office/word/2010/wordprocessingShape" mc:Ignorable="w14 w15 wp14">
+<w:document xmlns:wpc="http://schemas.microsoft.com/office/word/2010/wordprocessingCanvas" xmlns:cx="http://schemas.microsoft.com/office/drawing/2014/chartex" xmlns:cx1="http://schemas.microsoft.com/office/drawing/2015/9/8/chartex" xmlns:cx2="http://schemas.microsoft.com/office/drawing/2015/10/21/chartex" xmlns:cx3="http://schemas.microsoft.com/office/drawing/2016/5/9/chartex" xmlns:cx4="http://schemas.microsoft.com/office/drawing/2016/5/10/chartex" xmlns:cx5="http://schemas.microsoft.com/office/drawing/2016/5/11/chartex" xmlns:cx6="http://schemas.microsoft.com/office/drawing/2016/5/12/chartex" xmlns:cx7="http://schemas.microsoft.com/office/drawing/2016/5/13/chartex" xmlns:cx8="http://schemas.microsoft.com/office/drawing/2016/5/14/chartex" xmlns:mc="http://schemas.openxmlformats.org/markup-compatibility/2006" xmlns:aink="http://schemas.microsoft.com/office/drawing/2016/ink" xmlns:am3d="http://schemas.microsoft.com/office/drawing/2017/model3d" xmlns:o="urn:schemas-microsoft-com:office:office" xmlns:r="http://schemas.openxmlformats.org/officeDocument/2006/relationships" xmlns:m="http://schemas.openxmlformats.org/officeDocument/2006/math" xmlns:v="urn:schemas-microsoft-com:vml" xmlns:wp14="http://schemas.microsoft.com/office/word/2010/wordprocessingDrawing" xmlns:wp="http://schemas.openxmlformats.org/drawingml/2006/wordprocessingDrawing" xmlns:w10="urn:schemas-microsoft-com:office:word" xmlns:w="http://schemas.openxmlformats.org/wordprocessingml/2006/main" xmlns:w14="http://schemas.microsoft.com/office/word/2010/wordml" xmlns:w15="http://schemas.microsoft.com/office/word/2012/wordml" xmlns:w16se="http://schemas.microsoft.com/office/word/2015/wordml/symex" xmlns:wpg="http://schemas.microsoft.com/office/word/2010/wordprocessingGroup" xmlns:wpi="http://schemas.microsoft.com/office/word/2010/wordprocessingInk" xmlns:wne="http://schemas.microsoft.com/office/word/2006/wordml" xmlns:wps="http://schemas.microsoft.com/office/word/2010/wordprocessingShape" mc:Ignorable="w14 w15 w16se wp14">
   <w:body>
     <w:p>
       <w:pPr>
@@ -120,29 +120,7 @@
           <w:szCs w:val="20"/>
           <w:lang w:eastAsia="en-IE"/>
         </w:rPr>
-        <w:t xml:space="preserve">                       </w:t>
-      </w:r>
-      <w:proofErr w:type="gramStart"/>
-      <w:r>
-        <w:rPr>
-          <w:rFonts w:ascii="Courier New" w:eastAsia="Times New Roman" w:hAnsi="Courier New" w:cs="Courier New"/>
-          <w:color w:val="000000"/>
-          <w:sz w:val="20"/>
-          <w:szCs w:val="20"/>
-          <w:lang w:eastAsia="en-IE"/>
-        </w:rPr>
-        <w:t>IT</w:t>
-      </w:r>
-      <w:proofErr w:type="gramEnd"/>
-      <w:r>
-        <w:rPr>
-          <w:rFonts w:ascii="Courier New" w:eastAsia="Times New Roman" w:hAnsi="Courier New" w:cs="Courier New"/>
-          <w:color w:val="000000"/>
-          <w:sz w:val="20"/>
-          <w:szCs w:val="20"/>
-          <w:lang w:eastAsia="en-IE"/>
-        </w:rPr>
-        <w:t xml:space="preserve"> Tralee</w:t>
+        <w:t xml:space="preserve">                       IT Tralee</w:t>
       </w:r>
     </w:p>
     <w:p>
@@ -1535,22 +1513,6 @@
     </w:p>
     <w:p>
       <w:pPr>
-        <w:jc w:val="center"/>
-        <w:rPr>
-          <w:rFonts w:ascii="Courier New" w:hAnsi="Courier New" w:cs="Courier New"/>
-        </w:rPr>
-      </w:pPr>
-    </w:p>
-    <w:p>
-      <w:pPr>
-        <w:jc w:val="center"/>
-        <w:rPr>
-          <w:rFonts w:ascii="Courier New" w:hAnsi="Courier New" w:cs="Courier New"/>
-        </w:rPr>
-      </w:pPr>
-    </w:p>
-    <w:p>
-      <w:pPr>
         <w:pStyle w:val="ListParagraph"/>
         <w:numPr>
           <w:ilvl w:val="0"/>
@@ -1568,6 +1530,7 @@
           <w:sz w:val="24"/>
           <w:u w:val="single"/>
         </w:rPr>
+        <w:lastRenderedPageBreak/>
         <w:t>Download</w:t>
       </w:r>
     </w:p>
@@ -1583,13 +1546,12 @@
         <w:rPr>
           <w:rFonts w:ascii="Courier New" w:hAnsi="Courier New" w:cs="Courier New"/>
           <w:noProof/>
-          <w:lang w:val="en-GB" w:eastAsia="en-GB"/>
         </w:rPr>
         <w:drawing>
           <wp:inline distT="0" distB="0" distL="0" distR="0">
-            <wp:extent cx="5410200" cy="3648075"/>
-            <wp:effectExtent l="0" t="0" r="0" b="9525"/>
-            <wp:docPr id="3" name="Picture 3"/>
+            <wp:extent cx="5010150" cy="4574996"/>
+            <wp:effectExtent l="0" t="0" r="0" b="0"/>
+            <wp:docPr id="5" name="Picture 5"/>
             <wp:cNvGraphicFramePr>
               <a:graphicFrameLocks xmlns:a="http://schemas.openxmlformats.org/drawingml/2006/main" noChangeAspect="1"/>
             </wp:cNvGraphicFramePr>
@@ -1597,7 +1559,7 @@
               <a:graphicData uri="http://schemas.openxmlformats.org/drawingml/2006/picture">
                 <pic:pic xmlns:pic="http://schemas.openxmlformats.org/drawingml/2006/picture">
                   <pic:nvPicPr>
-                    <pic:cNvPr id="3" name="Download.png"/>
+                    <pic:cNvPr id="5" name="Download.png"/>
                     <pic:cNvPicPr/>
                   </pic:nvPicPr>
                   <pic:blipFill>
@@ -1615,7 +1577,7 @@
                   <pic:spPr>
                     <a:xfrm>
                       <a:off x="0" y="0"/>
-                      <a:ext cx="5410200" cy="3648075"/>
+                      <a:ext cx="5032160" cy="4595094"/>
                     </a:xfrm>
                     <a:prstGeom prst="rect">
                       <a:avLst/>
@@ -1627,6 +1589,8 @@
           </wp:inline>
         </w:drawing>
       </w:r>
+      <w:bookmarkStart w:id="0" w:name="_GoBack"/>
+      <w:bookmarkEnd w:id="0"/>
     </w:p>
     <w:p>
       <w:pPr>
@@ -1670,16 +1634,11 @@
     </w:p>
     <w:p>
       <w:pPr>
-        <w:rPr>
-          <w:rFonts w:ascii="Courier New" w:hAnsi="Courier New" w:cs="Courier New"/>
-        </w:rPr>
-      </w:pPr>
-      <w:r>
-        <w:rPr>
-          <w:rFonts w:ascii="Courier New" w:hAnsi="Courier New" w:cs="Courier New"/>
-        </w:rPr>
-        <w:t xml:space="preserve">      </w:t>
-      </w:r>
+        <w:jc w:val="center"/>
+        <w:rPr>
+          <w:rFonts w:ascii="Courier New" w:hAnsi="Courier New" w:cs="Courier New"/>
+        </w:rPr>
+      </w:pPr>
       <w:r>
         <w:rPr>
           <w:rFonts w:ascii="Courier New" w:hAnsi="Courier New" w:cs="Courier New"/>
@@ -1688,8 +1647,8 @@
         </w:rPr>
         <w:drawing>
           <wp:inline distT="0" distB="0" distL="0" distR="0">
-            <wp:extent cx="5080000" cy="3429000"/>
-            <wp:effectExtent l="0" t="0" r="6350" b="0"/>
+            <wp:extent cx="4524375" cy="3053953"/>
+            <wp:effectExtent l="0" t="0" r="0" b="0"/>
             <wp:docPr id="4" name="Picture 4"/>
             <wp:cNvGraphicFramePr>
               <a:graphicFrameLocks xmlns:a="http://schemas.openxmlformats.org/drawingml/2006/main" noChangeAspect="1"/>
@@ -1716,7 +1675,7 @@
                   <pic:spPr>
                     <a:xfrm>
                       <a:off x="0" y="0"/>
-                      <a:ext cx="5089810" cy="3435622"/>
+                      <a:ext cx="4544160" cy="3067308"/>
                     </a:xfrm>
                     <a:prstGeom prst="rect">
                       <a:avLst/>
@@ -1744,12 +1703,29 @@
           <w:sz w:val="24"/>
         </w:rPr>
       </w:pPr>
-      <w:r>
-        <w:rPr>
-          <w:color w:val="000000"/>
-          <w:sz w:val="24"/>
-        </w:rPr>
-        <w:lastRenderedPageBreak/>
+    </w:p>
+    <w:p>
+      <w:pPr>
+        <w:pStyle w:val="HTMLPreformatted"/>
+        <w:rPr>
+          <w:color w:val="000000"/>
+          <w:sz w:val="24"/>
+        </w:rPr>
+      </w:pPr>
+    </w:p>
+    <w:p>
+      <w:pPr>
+        <w:pStyle w:val="HTMLPreformatted"/>
+        <w:rPr>
+          <w:color w:val="000000"/>
+          <w:sz w:val="24"/>
+        </w:rPr>
+      </w:pPr>
+      <w:r>
+        <w:rPr>
+          <w:color w:val="000000"/>
+          <w:sz w:val="24"/>
+        </w:rPr>
         <w:t>Message Format</w:t>
       </w:r>
     </w:p>
@@ -2275,7 +2251,6 @@
           <w:sz w:val="24"/>
           <w:u w:val="single"/>
         </w:rPr>
-        <w:lastRenderedPageBreak/>
         <w:t>Download</w:t>
       </w:r>
     </w:p>
@@ -2327,25 +2302,7 @@
         <w:rPr>
           <w:rFonts w:ascii="Courier New" w:hAnsi="Courier New" w:cs="Courier New"/>
         </w:rPr>
-        <w:t xml:space="preserve">The user may upload a file by passing in the </w:t>
-      </w:r>
-      <w:r>
-        <w:rPr>
-          <w:rFonts w:ascii="Courier New" w:hAnsi="Courier New" w:cs="Courier New"/>
-        </w:rPr>
-        <w:t>DOWNLOAD message</w:t>
-      </w:r>
-      <w:r>
-        <w:rPr>
-          <w:rFonts w:ascii="Courier New" w:hAnsi="Courier New" w:cs="Courier New"/>
-        </w:rPr>
-        <w:t xml:space="preserve">. </w:t>
-      </w:r>
-      <w:r>
-        <w:rPr>
-          <w:rFonts w:ascii="Courier New" w:hAnsi="Courier New" w:cs="Courier New"/>
-        </w:rPr>
-        <w:t>All the available files that may be downloaded are returned in an array. The user must then select a file to be downloaded and send another request with this file</w:t>
+        <w:t>The user may upload a file by passing in the DOWNLOAD message. All the available files that may be downloaded are returned in an array. The user must then select a file to be downloaded and send another request with this file</w:t>
       </w:r>
     </w:p>
     <w:p>
@@ -2482,67 +2439,7 @@
         <w:rPr>
           <w:rFonts w:ascii="Courier New" w:hAnsi="Courier New" w:cs="Courier New"/>
         </w:rPr>
-        <w:t xml:space="preserve">If the </w:t>
-      </w:r>
-      <w:r>
-        <w:rPr>
-          <w:rFonts w:ascii="Courier New" w:hAnsi="Courier New" w:cs="Courier New"/>
-        </w:rPr>
-        <w:t>request for a download is received, 300 is returned</w:t>
-      </w:r>
-      <w:r>
-        <w:rPr>
-          <w:rFonts w:ascii="Courier New" w:hAnsi="Courier New" w:cs="Courier New"/>
-        </w:rPr>
-        <w:t>, else</w:t>
-      </w:r>
-      <w:r>
-        <w:rPr>
-          <w:rFonts w:ascii="Courier New" w:hAnsi="Courier New" w:cs="Courier New"/>
-        </w:rPr>
-        <w:t xml:space="preserve"> when the file is downloaded</w:t>
-      </w:r>
-      <w:r>
-        <w:rPr>
-          <w:rFonts w:ascii="Courier New" w:hAnsi="Courier New" w:cs="Courier New"/>
-        </w:rPr>
-        <w:t xml:space="preserve"> </w:t>
-      </w:r>
-      <w:r>
-        <w:rPr>
-          <w:rFonts w:ascii="Courier New" w:hAnsi="Courier New" w:cs="Courier New"/>
-        </w:rPr>
-        <w:t>the server returns a 3</w:t>
-      </w:r>
-      <w:r>
-        <w:rPr>
-          <w:rFonts w:ascii="Courier New" w:hAnsi="Courier New" w:cs="Courier New"/>
-        </w:rPr>
-        <w:t xml:space="preserve">50, else if </w:t>
-      </w:r>
-      <w:r>
-        <w:rPr>
-          <w:rFonts w:ascii="Courier New" w:hAnsi="Courier New" w:cs="Courier New"/>
-        </w:rPr>
-        <w:t>the download</w:t>
-      </w:r>
-      <w:r>
-        <w:rPr>
-          <w:rFonts w:ascii="Courier New" w:hAnsi="Courier New" w:cs="Courier New"/>
-        </w:rPr>
-        <w:t xml:space="preserve"> fails </w:t>
-      </w:r>
-      <w:r>
-        <w:rPr>
-          <w:rFonts w:ascii="Courier New" w:hAnsi="Courier New" w:cs="Courier New"/>
-        </w:rPr>
-        <w:t xml:space="preserve">or the file doesn’t exist, </w:t>
-      </w:r>
-      <w:r>
-        <w:rPr>
-          <w:rFonts w:ascii="Courier New" w:hAnsi="Courier New" w:cs="Courier New"/>
-        </w:rPr>
-        <w:t>the server returns a 275.</w:t>
+        <w:t>If the request for a download is received, 300 is returned, else when the file is downloaded the server returns a 350, else if the download fails or the file doesn’t exist, the server returns a 275.</w:t>
       </w:r>
     </w:p>
     <w:p>
@@ -2816,7 +2713,6 @@
           <w:color w:val="000000"/>
           <w:sz w:val="24"/>
         </w:rPr>
-        <w:lastRenderedPageBreak/>
         <w:t>Pseudocode of Functionalities</w:t>
       </w:r>
     </w:p>
@@ -2885,8 +2781,6 @@
           <w:u w:val="single"/>
         </w:rPr>
       </w:pPr>
-      <w:bookmarkStart w:id="0" w:name="_GoBack"/>
-      <w:bookmarkEnd w:id="0"/>
     </w:p>
     <w:sectPr>
       <w:pgSz w:w="11906" w:h="16838"/>
@@ -2899,7 +2793,7 @@
 </file>
 
 <file path=word/numbering.xml><?xml version="1.0" encoding="utf-8"?>
-<w:numbering xmlns:wpc="http://schemas.microsoft.com/office/word/2010/wordprocessingCanvas" xmlns:mc="http://schemas.openxmlformats.org/markup-compatibility/2006" xmlns:o="urn:schemas-microsoft-com:office:office" xmlns:r="http://schemas.openxmlformats.org/officeDocument/2006/relationships" xmlns:m="http://schemas.openxmlformats.org/officeDocument/2006/math" xmlns:v="urn:schemas-microsoft-com:vml" xmlns:wp14="http://schemas.microsoft.com/office/word/2010/wordprocessingDrawing" xmlns:wp="http://schemas.openxmlformats.org/drawingml/2006/wordprocessingDrawing" xmlns:w10="urn:schemas-microsoft-com:office:word" xmlns:w="http://schemas.openxmlformats.org/wordprocessingml/2006/main" xmlns:w14="http://schemas.microsoft.com/office/word/2010/wordml" xmlns:w15="http://schemas.microsoft.com/office/word/2012/wordml" xmlns:wpg="http://schemas.microsoft.com/office/word/2010/wordprocessingGroup" xmlns:wpi="http://schemas.microsoft.com/office/word/2010/wordprocessingInk" xmlns:wne="http://schemas.microsoft.com/office/word/2006/wordml" xmlns:wps="http://schemas.microsoft.com/office/word/2010/wordprocessingShape" mc:Ignorable="w14 w15 wp14">
+<w:numbering xmlns:wpc="http://schemas.microsoft.com/office/word/2010/wordprocessingCanvas" xmlns:cx="http://schemas.microsoft.com/office/drawing/2014/chartex" xmlns:cx1="http://schemas.microsoft.com/office/drawing/2015/9/8/chartex" xmlns:cx2="http://schemas.microsoft.com/office/drawing/2015/10/21/chartex" xmlns:cx3="http://schemas.microsoft.com/office/drawing/2016/5/9/chartex" xmlns:cx4="http://schemas.microsoft.com/office/drawing/2016/5/10/chartex" xmlns:cx5="http://schemas.microsoft.com/office/drawing/2016/5/11/chartex" xmlns:cx6="http://schemas.microsoft.com/office/drawing/2016/5/12/chartex" xmlns:cx7="http://schemas.microsoft.com/office/drawing/2016/5/13/chartex" xmlns:cx8="http://schemas.microsoft.com/office/drawing/2016/5/14/chartex" xmlns:mc="http://schemas.openxmlformats.org/markup-compatibility/2006" xmlns:aink="http://schemas.microsoft.com/office/drawing/2016/ink" xmlns:am3d="http://schemas.microsoft.com/office/drawing/2017/model3d" xmlns:o="urn:schemas-microsoft-com:office:office" xmlns:r="http://schemas.openxmlformats.org/officeDocument/2006/relationships" xmlns:m="http://schemas.openxmlformats.org/officeDocument/2006/math" xmlns:v="urn:schemas-microsoft-com:vml" xmlns:wp14="http://schemas.microsoft.com/office/word/2010/wordprocessingDrawing" xmlns:wp="http://schemas.openxmlformats.org/drawingml/2006/wordprocessingDrawing" xmlns:w10="urn:schemas-microsoft-com:office:word" xmlns:w="http://schemas.openxmlformats.org/wordprocessingml/2006/main" xmlns:w14="http://schemas.microsoft.com/office/word/2010/wordml" xmlns:w15="http://schemas.microsoft.com/office/word/2012/wordml" xmlns:w16se="http://schemas.microsoft.com/office/word/2015/wordml/symex" xmlns:wpg="http://schemas.microsoft.com/office/word/2010/wordprocessingGroup" xmlns:wpi="http://schemas.microsoft.com/office/word/2010/wordprocessingInk" xmlns:wne="http://schemas.microsoft.com/office/word/2006/wordml" xmlns:wps="http://schemas.microsoft.com/office/word/2010/wordprocessingShape" mc:Ignorable="w14 w15 w16se wp14">
   <w:abstractNum w:abstractNumId="0" w15:restartNumberingAfterBreak="0">
     <w:nsid w:val="14AA7741"/>
     <w:multiLevelType w:val="hybridMultilevel"/>
@@ -3897,7 +3791,7 @@
 </file>
 
 <file path=word/styles.xml><?xml version="1.0" encoding="utf-8"?>
-<w:styles xmlns:mc="http://schemas.openxmlformats.org/markup-compatibility/2006" xmlns:r="http://schemas.openxmlformats.org/officeDocument/2006/relationships" xmlns:w="http://schemas.openxmlformats.org/wordprocessingml/2006/main" xmlns:w14="http://schemas.microsoft.com/office/word/2010/wordml" xmlns:w15="http://schemas.microsoft.com/office/word/2012/wordml" mc:Ignorable="w14 w15">
+<w:styles xmlns:mc="http://schemas.openxmlformats.org/markup-compatibility/2006" xmlns:r="http://schemas.openxmlformats.org/officeDocument/2006/relationships" xmlns:w="http://schemas.openxmlformats.org/wordprocessingml/2006/main" xmlns:w14="http://schemas.microsoft.com/office/word/2010/wordml" xmlns:w15="http://schemas.microsoft.com/office/word/2012/wordml" xmlns:w16se="http://schemas.microsoft.com/office/word/2015/wordml/symex" mc:Ignorable="w14 w15 w16se">
   <w:docDefaults>
     <w:rPrDefault>
       <w:rPr>
@@ -3913,7 +3807,7 @@
       </w:pPr>
     </w:pPrDefault>
   </w:docDefaults>
-  <w:latentStyles w:defLockedState="0" w:defUIPriority="99" w:defSemiHidden="0" w:defUnhideWhenUsed="0" w:defQFormat="0" w:count="371">
+  <w:latentStyles w:defLockedState="0" w:defUIPriority="99" w:defSemiHidden="0" w:defUnhideWhenUsed="0" w:defQFormat="0" w:count="375">
     <w:lsdException w:name="Normal" w:uiPriority="0" w:qFormat="1"/>
     <w:lsdException w:name="heading 1" w:uiPriority="9" w:qFormat="1"/>
     <w:lsdException w:name="heading 2" w:semiHidden="1" w:uiPriority="9" w:unhideWhenUsed="1" w:qFormat="1"/>
@@ -4019,7 +3913,6 @@
     <w:lsdException w:name="HTML Sample" w:semiHidden="1" w:unhideWhenUsed="1"/>
     <w:lsdException w:name="HTML Typewriter" w:semiHidden="1" w:unhideWhenUsed="1"/>
     <w:lsdException w:name="HTML Variable" w:semiHidden="1" w:unhideWhenUsed="1"/>
-    <w:lsdException w:name="Normal Table" w:semiHidden="1" w:unhideWhenUsed="1"/>
     <w:lsdException w:name="annotation subject" w:semiHidden="1" w:unhideWhenUsed="1"/>
     <w:lsdException w:name="No List" w:semiHidden="1" w:unhideWhenUsed="1"/>
     <w:lsdException w:name="Outline List 1" w:semiHidden="1" w:unhideWhenUsed="1"/>
@@ -4063,10 +3956,8 @@
     <w:lsdException w:name="Table Elegant" w:semiHidden="1" w:unhideWhenUsed="1"/>
     <w:lsdException w:name="Table Professional" w:semiHidden="1" w:unhideWhenUsed="1"/>
     <w:lsdException w:name="Table Subtle 1" w:semiHidden="1" w:unhideWhenUsed="1"/>
-    <w:lsdException w:name="Table Subtle 2" w:semiHidden="1" w:unhideWhenUsed="1"/>
     <w:lsdException w:name="Table Web 1" w:semiHidden="1" w:unhideWhenUsed="1"/>
     <w:lsdException w:name="Table Web 2" w:semiHidden="1" w:unhideWhenUsed="1"/>
-    <w:lsdException w:name="Table Web 3" w:semiHidden="1" w:unhideWhenUsed="1"/>
     <w:lsdException w:name="Balloon Text" w:semiHidden="1" w:unhideWhenUsed="1"/>
     <w:lsdException w:name="Table Grid" w:uiPriority="39"/>
     <w:lsdException w:name="Table Theme" w:semiHidden="1" w:unhideWhenUsed="1"/>
@@ -4285,6 +4176,10 @@
     <w:lsdException w:name="List Table 5 Dark Accent 6" w:uiPriority="50"/>
     <w:lsdException w:name="List Table 6 Colorful Accent 6" w:uiPriority="51"/>
     <w:lsdException w:name="List Table 7 Colorful Accent 6" w:uiPriority="52"/>
+    <w:lsdException w:name="Mention" w:semiHidden="1" w:unhideWhenUsed="1"/>
+    <w:lsdException w:name="Smart Hyperlink" w:semiHidden="1" w:unhideWhenUsed="1"/>
+    <w:lsdException w:name="Hashtag" w:semiHidden="1" w:unhideWhenUsed="1"/>
+    <w:lsdException w:name="Unresolved Mention" w:semiHidden="1" w:unhideWhenUsed="1"/>
   </w:latentStyles>
   <w:style w:type="paragraph" w:default="1" w:styleId="Normal">
     <w:name w:val="Normal"/>
@@ -4315,6 +4210,7 @@
   <w:style w:type="character" w:default="1" w:styleId="DefaultParagraphFont">
     <w:name w:val="Default Paragraph Font"/>
     <w:uiPriority w:val="1"/>
+    <w:semiHidden/>
     <w:unhideWhenUsed/>
   </w:style>
   <w:style w:type="table" w:default="1" w:styleId="TableNormal">
@@ -4720,7 +4616,7 @@
 </file>
 
 <file path=customXml/itemProps1.xml><?xml version="1.0" encoding="utf-8"?>
-<ds:datastoreItem xmlns:ds="http://schemas.openxmlformats.org/officeDocument/2006/customXml" ds:itemID="{044360C2-0F44-4F38-B091-9E8EE429517C}">
+<ds:datastoreItem xmlns:ds="http://schemas.openxmlformats.org/officeDocument/2006/customXml" ds:itemID="{1FCA470C-1849-4ED0-BF42-942BD7EDE5DC}">
   <ds:schemaRefs>
     <ds:schemaRef ds:uri="http://schemas.openxmlformats.org/officeDocument/2006/bibliography"/>
   </ds:schemaRefs>

</xml_diff>